<commit_message>
Update 분실 방지용 IoT 기기 Tracker 구상 및 Tracker 앱 개발 제안(20223076, 박희준).docx
</commit_message>
<xml_diff>
--- a/doc/분실 방지용 IoT 기기 Tracker 구상 및 Tracker 앱 개발 제안(20223076, 박희준).docx
+++ b/doc/분실 방지용 IoT 기기 Tracker 구상 및 Tracker 앱 개발 제안(20223076, 박희준).docx
@@ -82,21 +82,12 @@
                 <w:b/>
               </w:rPr>
             </w:pPr>
-            <w:proofErr w:type="spellStart"/>
             <w:r>
               <w:rPr>
                 <w:rFonts w:hint="eastAsia"/>
                 <w:b/>
               </w:rPr>
-              <w:t>가반</w:t>
-            </w:r>
-            <w:proofErr w:type="spellEnd"/>
-            <w:r>
-              <w:rPr>
-                <w:rFonts w:hint="eastAsia"/>
-                <w:b/>
-              </w:rPr>
-              <w:t>,</w:t>
+              <w:t>가반,</w:t>
             </w:r>
             <w:r>
               <w:rPr>
@@ -430,11 +421,6 @@
           </w:p>
           <w:p/>
           <w:p>
-            <w:pPr>
-              <w:rPr>
-                <w:rFonts w:hint="eastAsia"/>
-              </w:rPr>
-            </w:pPr>
             <w:r>
               <w:rPr>
                 <w:rFonts w:hint="eastAsia"/>
@@ -892,16 +878,8 @@
               <w:rPr>
                 <w:rFonts w:hint="eastAsia"/>
               </w:rPr>
-              <w:t xml:space="preserve"> 도와줄 수 있는 프로그램이 있으면 </w:t>
-            </w:r>
-            <w:proofErr w:type="spellStart"/>
-            <w:r>
-              <w:rPr>
-                <w:rFonts w:hint="eastAsia"/>
-              </w:rPr>
-              <w:t>좋겠어서</w:t>
-            </w:r>
-            <w:proofErr w:type="spellEnd"/>
+              <w:t xml:space="preserve"> 도와줄 수 있는 프로그램이 있으면 좋겠어서</w:t>
+            </w:r>
             <w:r>
               <w:rPr>
                 <w:rFonts w:hint="eastAsia"/>
@@ -4021,9 +3999,6 @@
         </w:tc>
       </w:tr>
       <w:tr>
-        <w:trPr>
-          <w:cantSplit/>
-        </w:trPr>
         <w:tc>
           <w:tcPr>
             <w:tcW w:w="9016" w:type="dxa"/>
@@ -4040,7 +4015,6 @@
               <w:rPr>
                 <w:b/>
               </w:rPr>
-              <w:lastRenderedPageBreak/>
               <w:t>4.</w:t>
             </w:r>
             <w:r>
@@ -4102,21 +4076,7 @@
               <w:rPr>
                 <w:rFonts w:hint="eastAsia"/>
               </w:rPr>
-              <w:t xml:space="preserve">고 잃어버려도 찾을 방도가 없어 새로 </w:t>
-            </w:r>
-            <w:proofErr w:type="spellStart"/>
-            <w:r>
-              <w:rPr>
-                <w:rFonts w:hint="eastAsia"/>
-              </w:rPr>
-              <w:t>살때가</w:t>
-            </w:r>
-            <w:proofErr w:type="spellEnd"/>
-            <w:r>
-              <w:rPr>
-                <w:rFonts w:hint="eastAsia"/>
-              </w:rPr>
-              <w:t xml:space="preserve"> 많았는데</w:t>
+              <w:t>고 잃어버려도 찾을 방도가 없어 새로 살때가 많았는데</w:t>
             </w:r>
             <w:r>
               <w:rPr>
@@ -4131,21 +4091,308 @@
               <w:rPr>
                 <w:rFonts w:hint="eastAsia"/>
               </w:rPr>
-              <w:t xml:space="preserve"> 기술을 이용하여 물건의 분실을 예방하고 분실하더라도 쉽게 찾도록 도와주는 기기가 있으면 </w:t>
-            </w:r>
-            <w:proofErr w:type="spellStart"/>
-            <w:r>
-              <w:rPr>
-                <w:rFonts w:hint="eastAsia"/>
-              </w:rPr>
-              <w:t>좋겠어서</w:t>
-            </w:r>
-            <w:proofErr w:type="spellEnd"/>
-            <w:r>
-              <w:rPr>
-                <w:rFonts w:hint="eastAsia"/>
-              </w:rPr>
-              <w:t>.</w:t>
+              <w:t xml:space="preserve"> 기술을 이용하여 물건의 분실을 예방하고 분실하더라도 쉽게 찾도록 도와주는 기기가 있으면 좋겠어서.</w:t>
+            </w:r>
+          </w:p>
+          <w:p>
+            <w:pPr>
+              <w:jc w:val="left"/>
+              <w:rPr>
+                <w:b/>
+              </w:rPr>
+            </w:pPr>
+            <w:r>
+              <w:rPr>
+                <w:rFonts w:hint="eastAsia"/>
+                <w:b/>
+              </w:rPr>
+              <w:t xml:space="preserve">- </w:t>
+            </w:r>
+            <w:r>
+              <w:rPr>
+                <w:rFonts w:hint="eastAsia"/>
+                <w:b/>
+              </w:rPr>
+              <w:t xml:space="preserve">사례 속 </w:t>
+            </w:r>
+            <w:r>
+              <w:rPr>
+                <w:rFonts w:hint="eastAsia"/>
+                <w:b/>
+              </w:rPr>
+              <w:t xml:space="preserve">문제 정의 </w:t>
+            </w:r>
+            <w:r>
+              <w:rPr>
+                <w:b/>
+              </w:rPr>
+              <w:t>(</w:t>
+            </w:r>
+            <w:r>
+              <w:rPr>
+                <w:rFonts w:hint="eastAsia"/>
+                <w:b/>
+              </w:rPr>
+              <w:t>사례는 아래쪽에 있습니다)</w:t>
+            </w:r>
+          </w:p>
+          <w:p>
+            <w:pPr>
+              <w:jc w:val="left"/>
+              <w:rPr>
+                <w:bCs/>
+              </w:rPr>
+            </w:pPr>
+            <w:r>
+              <w:rPr>
+                <w:bCs/>
+              </w:rPr>
+              <w:t xml:space="preserve">1. </w:t>
+            </w:r>
+            <w:r>
+              <w:rPr>
+                <w:rFonts w:hint="eastAsia"/>
+                <w:bCs/>
+              </w:rPr>
+              <w:t>T</w:t>
+            </w:r>
+            <w:r>
+              <w:rPr>
+                <w:bCs/>
+              </w:rPr>
+              <w:t>intag</w:t>
+            </w:r>
+            <w:r>
+              <w:rPr>
+                <w:rFonts w:hint="eastAsia"/>
+                <w:bCs/>
+              </w:rPr>
+              <w:t xml:space="preserve">가 </w:t>
+            </w:r>
+            <w:r>
+              <w:rPr>
+                <w:bCs/>
+              </w:rPr>
+              <w:t>2015</w:t>
+            </w:r>
+            <w:r>
+              <w:rPr>
+                <w:rFonts w:hint="eastAsia"/>
+                <w:bCs/>
+              </w:rPr>
+              <w:t xml:space="preserve">년에 나온 제품이라 기술적 한계로 </w:t>
+            </w:r>
+            <w:r>
+              <w:rPr>
+                <w:bCs/>
+              </w:rPr>
+              <w:t xml:space="preserve">100m </w:t>
+            </w:r>
+            <w:r>
+              <w:rPr>
+                <w:rFonts w:hint="eastAsia"/>
+                <w:bCs/>
+              </w:rPr>
+              <w:t xml:space="preserve">이내의 물건을 감지하고 </w:t>
+            </w:r>
+            <w:r>
+              <w:rPr>
+                <w:bCs/>
+              </w:rPr>
+              <w:t xml:space="preserve">50m </w:t>
+            </w:r>
+            <w:r>
+              <w:rPr>
+                <w:rFonts w:hint="eastAsia"/>
+                <w:bCs/>
+              </w:rPr>
+              <w:t>이내의 기기에만 연결될 수 있다는 제약이 있다.</w:t>
+            </w:r>
+          </w:p>
+          <w:p>
+            <w:pPr>
+              <w:jc w:val="left"/>
+              <w:rPr>
+                <w:bCs/>
+              </w:rPr>
+            </w:pPr>
+            <w:r>
+              <w:rPr>
+                <w:bCs/>
+              </w:rPr>
+              <w:t xml:space="preserve">2. </w:t>
+            </w:r>
+            <w:r>
+              <w:rPr>
+                <w:rFonts w:hint="eastAsia"/>
+                <w:bCs/>
+              </w:rPr>
+              <w:t xml:space="preserve">앱에 </w:t>
+            </w:r>
+            <w:r>
+              <w:rPr>
+                <w:bCs/>
+              </w:rPr>
+              <w:t xml:space="preserve">Tintag </w:t>
+            </w:r>
+            <w:r>
+              <w:rPr>
+                <w:rFonts w:hint="eastAsia"/>
+                <w:bCs/>
+              </w:rPr>
+              <w:t>기기의 사진을 찍어 등록하는데 다른 사람의 것도 찍었을 때 등록될 위험이 있다.</w:t>
+            </w:r>
+          </w:p>
+          <w:p>
+            <w:pPr>
+              <w:jc w:val="left"/>
+              <w:rPr>
+                <w:bCs/>
+              </w:rPr>
+            </w:pPr>
+            <w:r>
+              <w:rPr>
+                <w:rFonts w:hint="eastAsia"/>
+                <w:bCs/>
+              </w:rPr>
+              <w:t>3</w:t>
+            </w:r>
+            <w:r>
+              <w:rPr>
+                <w:bCs/>
+              </w:rPr>
+              <w:t>. Tintag</w:t>
+            </w:r>
+            <w:r>
+              <w:rPr>
+                <w:rFonts w:hint="eastAsia"/>
+                <w:bCs/>
+              </w:rPr>
+              <w:t xml:space="preserve">와 핸드폰 사이의 거리가 </w:t>
+            </w:r>
+            <w:r>
+              <w:rPr>
+                <w:bCs/>
+              </w:rPr>
+              <w:t>50m</w:t>
+            </w:r>
+            <w:r>
+              <w:rPr>
+                <w:rFonts w:hint="eastAsia"/>
+                <w:bCs/>
+              </w:rPr>
+              <w:t xml:space="preserve">보다 넘어가면 자동으로 연결이 끊기고 </w:t>
+            </w:r>
+            <w:r>
+              <w:rPr>
+                <w:bCs/>
+              </w:rPr>
+              <w:t>50m</w:t>
+            </w:r>
+            <w:r>
+              <w:rPr>
+                <w:rFonts w:hint="eastAsia"/>
+                <w:bCs/>
+              </w:rPr>
+              <w:t>내로 들어오면 자동으로 연결되는데,</w:t>
+            </w:r>
+            <w:r>
+              <w:rPr>
+                <w:bCs/>
+              </w:rPr>
+              <w:t xml:space="preserve"> </w:t>
+            </w:r>
+            <w:r>
+              <w:rPr>
+                <w:rFonts w:hint="eastAsia"/>
+                <w:bCs/>
+              </w:rPr>
+              <w:t>핸드폰의 데이터나 배터리를 빠르게 소진시키는 원인이 될 수 있다.</w:t>
+            </w:r>
+          </w:p>
+          <w:p>
+            <w:pPr>
+              <w:jc w:val="left"/>
+              <w:rPr>
+                <w:bCs/>
+              </w:rPr>
+            </w:pPr>
+            <w:r>
+              <w:rPr>
+                <w:rFonts w:hint="eastAsia"/>
+                <w:bCs/>
+              </w:rPr>
+              <w:t>4</w:t>
+            </w:r>
+            <w:r>
+              <w:rPr>
+                <w:bCs/>
+              </w:rPr>
+              <w:t xml:space="preserve">. </w:t>
+            </w:r>
+            <w:r>
+              <w:rPr>
+                <w:rFonts w:hint="eastAsia"/>
+                <w:bCs/>
+              </w:rPr>
+              <w:t xml:space="preserve">여러 </w:t>
+            </w:r>
+            <w:r>
+              <w:rPr>
+                <w:bCs/>
+              </w:rPr>
+              <w:t>Tintag</w:t>
+            </w:r>
+            <w:r>
+              <w:rPr>
+                <w:rFonts w:hint="eastAsia"/>
+                <w:bCs/>
+              </w:rPr>
+              <w:t xml:space="preserve">가 섞여 있을 때 자신의 </w:t>
+            </w:r>
+            <w:r>
+              <w:rPr>
+                <w:bCs/>
+              </w:rPr>
+              <w:t>Tintag</w:t>
+            </w:r>
+            <w:r>
+              <w:rPr>
+                <w:rFonts w:hint="eastAsia"/>
+                <w:bCs/>
+              </w:rPr>
+              <w:t xml:space="preserve">를 찾아낼 방법이 </w:t>
+            </w:r>
+            <w:r>
+              <w:rPr>
+                <w:bCs/>
+              </w:rPr>
+              <w:t>LED</w:t>
+            </w:r>
+            <w:r>
+              <w:rPr>
+                <w:rFonts w:hint="eastAsia"/>
+                <w:bCs/>
+              </w:rPr>
+              <w:t>나 부저밖에 없다.</w:t>
+            </w:r>
+          </w:p>
+          <w:p>
+            <w:pPr>
+              <w:jc w:val="left"/>
+              <w:rPr>
+                <w:b/>
+                <w:bCs/>
+              </w:rPr>
+            </w:pPr>
+            <w:r>
+              <w:rPr>
+                <w:rFonts w:hint="eastAsia"/>
+                <w:b/>
+                <w:bCs/>
+              </w:rPr>
+              <w:lastRenderedPageBreak/>
+              <w:t>- 극복 방안</w:t>
             </w:r>
           </w:p>
           <w:p>
@@ -4153,12 +4400,173 @@
               <w:jc w:val="left"/>
             </w:pPr>
             <w:r>
-              <w:rPr>
-                <w:rFonts w:hint="eastAsia"/>
+              <w:t xml:space="preserve">1. </w:t>
+            </w:r>
+            <w:r>
+              <w:rPr>
+                <w:rFonts w:hint="eastAsia"/>
+              </w:rPr>
+              <w:t>L</w:t>
+            </w:r>
+            <w:r>
+              <w:t>PWAN(</w:t>
+            </w:r>
+            <w:r>
+              <w:rPr>
+                <w:rFonts w:hint="eastAsia"/>
+              </w:rPr>
+              <w:t>저전력 원거리 통신망)</w:t>
+            </w:r>
+            <w:r>
+              <w:t xml:space="preserve"> </w:t>
+            </w:r>
+            <w:r>
+              <w:rPr>
+                <w:rFonts w:hint="eastAsia"/>
+              </w:rPr>
+              <w:t xml:space="preserve">중 </w:t>
+            </w:r>
+            <w:r>
+              <w:t>LoRaWAN</w:t>
+            </w:r>
+            <w:r>
+              <w:rPr>
+                <w:rFonts w:hint="eastAsia"/>
+              </w:rPr>
+              <w:t xml:space="preserve">을 사용하면 최대 </w:t>
+            </w:r>
+            <w:r>
+              <w:t>15</w:t>
+            </w:r>
+            <w:r>
+              <w:rPr>
+                <w:rFonts w:hint="eastAsia"/>
+              </w:rPr>
+              <w:t>k</w:t>
+            </w:r>
+            <w:r>
+              <w:t>m</w:t>
+            </w:r>
+            <w:r>
+              <w:rPr>
+                <w:rFonts w:hint="eastAsia"/>
+              </w:rPr>
+              <w:t>까지 연결할 수 있다.</w:t>
+            </w:r>
+          </w:p>
+          <w:p>
+            <w:pPr>
+              <w:jc w:val="left"/>
+            </w:pPr>
+            <w:r>
+              <w:rPr>
+                <w:rFonts w:hint="eastAsia"/>
+              </w:rPr>
+              <w:t>2</w:t>
+            </w:r>
+            <w:r>
+              <w:t xml:space="preserve">. </w:t>
+            </w:r>
+            <w:r>
+              <w:rPr>
+                <w:rFonts w:hint="eastAsia"/>
+              </w:rPr>
+              <w:t>기기 등록 방법을 사진을 찍어 등록하는 것이 아니라 기기에 기기별 고유번호가 적힌 스티커를 붙여 사용자가 고유번호를 이용하여 앱에 등록한 후 기기에서 고유번호를 떼어낼 수 있도록 한다.</w:t>
+            </w:r>
+            <w:r>
+              <w:t xml:space="preserve"> </w:t>
+            </w:r>
+            <w:r>
+              <w:rPr>
+                <w:rFonts w:hint="eastAsia"/>
+              </w:rPr>
+              <w:t xml:space="preserve">그리고 사용자가 한번 등록한 기기는 </w:t>
+            </w:r>
+            <w:r>
+              <w:t>DB</w:t>
+            </w:r>
+            <w:r>
+              <w:rPr>
+                <w:rFonts w:hint="eastAsia"/>
+              </w:rPr>
+              <w:t>에 저장되도록 하고 로그인 형식을 사용하여 폰을 바꿔도 로그인을 통해 기록을 불러와 기기를 재등록</w:t>
+            </w:r>
+            <w:r>
+              <w:t>할</w:t>
+            </w:r>
+            <w:r>
+              <w:rPr>
+                <w:rFonts w:hint="eastAsia"/>
+              </w:rPr>
+              <w:t xml:space="preserve"> 필요가 없게 한다.</w:t>
+            </w:r>
+          </w:p>
+          <w:p>
+            <w:pPr>
+              <w:jc w:val="left"/>
+            </w:pPr>
+            <w:r>
+              <w:rPr>
+                <w:rFonts w:hint="eastAsia"/>
+              </w:rPr>
+              <w:t>3</w:t>
+            </w:r>
+            <w:r>
+              <w:t xml:space="preserve">. </w:t>
+            </w:r>
+            <w:r>
+              <w:rPr>
+                <w:rFonts w:hint="eastAsia"/>
+              </w:rPr>
+              <w:t>기기와 핸드폰의 거리가 몇m가 됐을 때 연결할지 사용자가 설정할 수 있도록 하고 자동으로 연결할 지의 여부도 사용자가 설정할 수 있도록 한다.</w:t>
+            </w:r>
+          </w:p>
+          <w:p>
+            <w:pPr>
+              <w:jc w:val="left"/>
+            </w:pPr>
+            <w:r>
+              <w:rPr>
+                <w:rFonts w:hint="eastAsia"/>
+              </w:rPr>
+              <w:t>4</w:t>
+            </w:r>
+            <w:r>
+              <w:t xml:space="preserve">. </w:t>
+            </w:r>
+            <w:r>
+              <w:rPr>
+                <w:rFonts w:hint="eastAsia"/>
+              </w:rPr>
+              <w:t xml:space="preserve">기기 별로 일반 번호를 부착해 앱에 번호를 입력하면 </w:t>
+            </w:r>
+            <w:r>
+              <w:t>DB</w:t>
+            </w:r>
+            <w:r>
+              <w:rPr>
+                <w:rFonts w:hint="eastAsia"/>
+              </w:rPr>
+              <w:t>에서 사용자의 이름만 출력되도록 만든다.</w:t>
+            </w:r>
+          </w:p>
+          <w:p>
+            <w:pPr>
+              <w:jc w:val="left"/>
+              <w:rPr>
+                <w:b/>
+                <w:bCs/>
+              </w:rPr>
+            </w:pPr>
+            <w:r>
+              <w:rPr>
+                <w:rFonts w:hint="eastAsia"/>
+                <w:b/>
+                <w:bCs/>
                 <w:noProof/>
               </w:rPr>
               <w:drawing>
-                <wp:anchor distT="0" distB="0" distL="114300" distR="114300" simplePos="0" relativeHeight="251708416" behindDoc="0" locked="0" layoutInCell="1" allowOverlap="1" wp14:anchorId="2B2E96AA" wp14:editId="67E73D1F">
+                <wp:anchor distT="0" distB="0" distL="114300" distR="114300" simplePos="0" relativeHeight="251708416" behindDoc="0" locked="0" layoutInCell="1" allowOverlap="1" wp14:anchorId="2B2E96AA" wp14:editId="1CC11DB4">
                   <wp:simplePos x="0" y="0"/>
                   <wp:positionH relativeFrom="column">
                     <wp:posOffset>35560</wp:posOffset>
@@ -4223,15 +4631,23 @@
             <w:r>
               <w:rPr>
                 <w:rFonts w:hint="eastAsia"/>
+                <w:b/>
+                <w:bCs/>
               </w:rPr>
               <w:t>-</w:t>
             </w:r>
             <w:r>
+              <w:rPr>
+                <w:b/>
+                <w:bCs/>
+              </w:rPr>
               <w:t xml:space="preserve"> </w:t>
             </w:r>
             <w:r>
               <w:rPr>
                 <w:rFonts w:hint="eastAsia"/>
+                <w:b/>
+                <w:bCs/>
               </w:rPr>
               <w:t>사례 분석</w:t>
             </w:r>
@@ -4240,7 +4656,6 @@
             <w:pPr>
               <w:jc w:val="left"/>
             </w:pPr>
-            <w:proofErr w:type="spellStart"/>
             <w:r>
               <w:rPr>
                 <w:rFonts w:hint="eastAsia"/>
@@ -4250,7 +4665,6 @@
             <w:r>
               <w:t>inTag</w:t>
             </w:r>
-            <w:proofErr w:type="spellEnd"/>
             <w:r>
               <w:t xml:space="preserve"> </w:t>
             </w:r>
@@ -4307,13 +4721,8 @@
               </w:rPr>
               <w:t xml:space="preserve">그리고 핸드폰을 잃어버렸을 때 </w:t>
             </w:r>
-            <w:proofErr w:type="spellStart"/>
-            <w:r>
-              <w:t>Tintag</w:t>
-            </w:r>
-            <w:proofErr w:type="spellEnd"/>
-            <w:r>
-              <w:t xml:space="preserve"> </w:t>
+            <w:r>
+              <w:t xml:space="preserve">Tintag </w:t>
             </w:r>
             <w:r>
               <w:rPr>
@@ -4355,7 +4764,7 @@
                 <w:noProof/>
               </w:rPr>
               <w:drawing>
-                <wp:anchor distT="0" distB="0" distL="114300" distR="114300" simplePos="0" relativeHeight="251709440" behindDoc="0" locked="0" layoutInCell="1" allowOverlap="1" wp14:anchorId="334C1896" wp14:editId="7196E6EA">
+                <wp:anchor distT="0" distB="0" distL="114300" distR="114300" simplePos="0" relativeHeight="251709440" behindDoc="0" locked="0" layoutInCell="1" allowOverlap="1" wp14:anchorId="334C1896" wp14:editId="5AC3560D">
                   <wp:simplePos x="0" y="0"/>
                   <wp:positionH relativeFrom="column">
                     <wp:posOffset>12065</wp:posOffset>
@@ -4417,7 +4826,6 @@
                 </wp:anchor>
               </w:drawing>
             </w:r>
-            <w:proofErr w:type="spellStart"/>
             <w:r>
               <w:rPr>
                 <w:rFonts w:hint="eastAsia"/>
@@ -4425,11 +4833,7 @@
               <w:t>T</w:t>
             </w:r>
             <w:r>
-              <w:t>intag</w:t>
-            </w:r>
-            <w:proofErr w:type="spellEnd"/>
-            <w:r>
-              <w:t xml:space="preserve"> </w:t>
+              <w:t xml:space="preserve">intag </w:t>
             </w:r>
             <w:r>
               <w:rPr>
@@ -4449,7 +4853,6 @@
               </w:rPr>
               <w:t xml:space="preserve">- </w:t>
             </w:r>
-            <w:proofErr w:type="spellStart"/>
             <w:r>
               <w:rPr>
                 <w:rFonts w:hint="eastAsia"/>
@@ -4459,46 +4862,63 @@
             <w:r>
               <w:t>intag</w:t>
             </w:r>
-            <w:proofErr w:type="spellEnd"/>
             <w:r>
               <w:rPr>
                 <w:rFonts w:hint="eastAsia"/>
               </w:rPr>
               <w:t xml:space="preserve">앱은 시작할 때 이름을 입력하고 소유한 </w:t>
             </w:r>
-            <w:proofErr w:type="spellStart"/>
             <w:r>
               <w:t>Tintag</w:t>
             </w:r>
-            <w:proofErr w:type="spellEnd"/>
-            <w:r>
-              <w:rPr>
-                <w:rFonts w:hint="eastAsia"/>
-              </w:rPr>
-              <w:t xml:space="preserve">의 사진을 </w:t>
-            </w:r>
-            <w:proofErr w:type="spellStart"/>
-            <w:r>
-              <w:rPr>
-                <w:rFonts w:hint="eastAsia"/>
-              </w:rPr>
-              <w:t>찍음으로서</w:t>
-            </w:r>
-            <w:proofErr w:type="spellEnd"/>
-            <w:r>
-              <w:rPr>
-                <w:rFonts w:hint="eastAsia"/>
-              </w:rPr>
-              <w:t xml:space="preserve"> 앱과 연동된다.</w:t>
+            <w:r>
+              <w:rPr>
+                <w:rFonts w:hint="eastAsia"/>
+              </w:rPr>
+              <w:t>의 사진을 찍음으로서 앱과 연동된다.</w:t>
+            </w:r>
+            <w:r>
+              <w:t xml:space="preserve"> Tintag </w:t>
+            </w:r>
+            <w:r>
+              <w:rPr>
+                <w:rFonts w:hint="eastAsia"/>
+              </w:rPr>
+              <w:t>앱과 기기가 연결되면 화면 위쪽에는 기기</w:t>
+            </w:r>
+            <w:r>
+              <w:rPr>
+                <w:rFonts w:hint="eastAsia"/>
+              </w:rPr>
+              <w:t xml:space="preserve">와 핸드폰의 거리를 표시해주고 아래에는 지도와 </w:t>
+            </w:r>
+            <w:r>
+              <w:t>Tintag</w:t>
+            </w:r>
+            <w:r>
+              <w:rPr>
+                <w:rFonts w:hint="eastAsia"/>
+              </w:rPr>
+              <w:t>의 여러 기능들을 설정할 수 있는 아이콘들이 있다.</w:t>
             </w:r>
             <w:r>
               <w:t xml:space="preserve"> </w:t>
             </w:r>
-            <w:proofErr w:type="spellStart"/>
+            <w:r>
+              <w:rPr>
+                <w:rFonts w:hint="eastAsia"/>
+              </w:rPr>
+              <w:t xml:space="preserve">첫번째 아이콘을 누르면 </w:t>
+            </w:r>
             <w:r>
               <w:t>Tintag</w:t>
             </w:r>
-            <w:proofErr w:type="spellEnd"/>
+            <w:r>
+              <w:rPr>
+                <w:rFonts w:hint="eastAsia"/>
+              </w:rPr>
+              <w:t>의 부저가 울리고,</w:t>
+            </w:r>
             <w:r>
               <w:t xml:space="preserve"> </w:t>
             </w:r>
@@ -4506,24 +4926,25 @@
               <w:rPr>
                 <w:rFonts w:hint="eastAsia"/>
               </w:rPr>
-              <w:t>앱과 기기가 연결되면 화면 위쪽에는 기기</w:t>
-            </w:r>
-            <w:r>
-              <w:rPr>
-                <w:rFonts w:hint="eastAsia"/>
-              </w:rPr>
-              <w:t xml:space="preserve">와 핸드폰의 거리를 표시해주고 아래에는 지도와 </w:t>
-            </w:r>
-            <w:proofErr w:type="spellStart"/>
+              <w:t xml:space="preserve">두번째 아이콘을 누르면 </w:t>
+            </w:r>
             <w:r>
               <w:t>Tintag</w:t>
             </w:r>
-            <w:proofErr w:type="spellEnd"/>
-            <w:r>
-              <w:rPr>
-                <w:rFonts w:hint="eastAsia"/>
-              </w:rPr>
-              <w:t>의 여러 기능들을 설정할 수 있는 아이콘들이 있다.</w:t>
+            <w:r>
+              <w:rPr>
+                <w:rFonts w:hint="eastAsia"/>
+              </w:rPr>
+              <w:t xml:space="preserve">의 </w:t>
+            </w:r>
+            <w:r>
+              <w:t>LED</w:t>
+            </w:r>
+            <w:r>
+              <w:rPr>
+                <w:rFonts w:hint="eastAsia"/>
+              </w:rPr>
+              <w:t>가 켜진다.</w:t>
             </w:r>
             <w:r>
               <w:t xml:space="preserve"> </w:t>
@@ -4532,32 +4953,37 @@
               <w:rPr>
                 <w:rFonts w:hint="eastAsia"/>
               </w:rPr>
-              <w:t xml:space="preserve">첫번째 아이콘을 누르면 </w:t>
-            </w:r>
-            <w:proofErr w:type="spellStart"/>
+              <w:t xml:space="preserve">세번째 아이콘을 누르면 </w:t>
+            </w:r>
+            <w:r>
+              <w:t xml:space="preserve">50m </w:t>
+            </w:r>
+            <w:r>
+              <w:rPr>
+                <w:rFonts w:hint="eastAsia"/>
+              </w:rPr>
+              <w:t xml:space="preserve">이내에서 </w:t>
+            </w:r>
             <w:r>
               <w:t>Tintag</w:t>
             </w:r>
-            <w:proofErr w:type="spellEnd"/>
-            <w:r>
-              <w:rPr>
-                <w:rFonts w:hint="eastAsia"/>
-              </w:rPr>
-              <w:t xml:space="preserve">의 </w:t>
-            </w:r>
-            <w:proofErr w:type="spellStart"/>
-            <w:r>
-              <w:rPr>
-                <w:rFonts w:hint="eastAsia"/>
-              </w:rPr>
-              <w:t>부저가</w:t>
-            </w:r>
-            <w:proofErr w:type="spellEnd"/>
-            <w:r>
-              <w:rPr>
-                <w:rFonts w:hint="eastAsia"/>
-              </w:rPr>
-              <w:t xml:space="preserve"> 울리고,</w:t>
+            <w:r>
+              <w:rPr>
+                <w:rFonts w:hint="eastAsia"/>
+              </w:rPr>
+              <w:t xml:space="preserve">와 핸드폰 사이에 특정 거리보다 멀어질 때 </w:t>
+            </w:r>
+            <w:r>
+              <w:rPr>
+                <w:rFonts w:hint="eastAsia"/>
+              </w:rPr>
+              <w:t xml:space="preserve">핸드폰에 알림이 가도록 </w:t>
+            </w:r>
+            <w:r>
+              <w:rPr>
+                <w:rFonts w:hint="eastAsia"/>
+              </w:rPr>
+              <w:t>설정할 수 있다.</w:t>
             </w:r>
             <w:r>
               <w:t xml:space="preserve"> </w:t>
@@ -4566,36 +4992,34 @@
               <w:rPr>
                 <w:rFonts w:hint="eastAsia"/>
               </w:rPr>
-              <w:t xml:space="preserve">두번째 아이콘을 누르면 </w:t>
-            </w:r>
-            <w:proofErr w:type="spellStart"/>
+              <w:t xml:space="preserve">네 번째 아이콘을 누르면 </w:t>
+            </w:r>
             <w:r>
               <w:t>Tintag</w:t>
             </w:r>
-            <w:proofErr w:type="spellEnd"/>
-            <w:r>
-              <w:rPr>
-                <w:rFonts w:hint="eastAsia"/>
-              </w:rPr>
-              <w:t xml:space="preserve">의 </w:t>
-            </w:r>
-            <w:r>
-              <w:t>LED</w:t>
-            </w:r>
-            <w:r>
-              <w:rPr>
-                <w:rFonts w:hint="eastAsia"/>
-              </w:rPr>
-              <w:t>가 켜진다.</w:t>
-            </w:r>
-            <w:r>
-              <w:t xml:space="preserve"> </w:t>
-            </w:r>
-            <w:r>
-              <w:rPr>
-                <w:rFonts w:hint="eastAsia"/>
-              </w:rPr>
-              <w:t xml:space="preserve">세번째 아이콘을 누르면 </w:t>
+            <w:r>
+              <w:rPr>
+                <w:rFonts w:hint="eastAsia"/>
+              </w:rPr>
+              <w:t>가 이동한 경로를 볼 수 있다.</w:t>
+            </w:r>
+            <w:r>
+              <w:t xml:space="preserve"> Tintag</w:t>
+            </w:r>
+            <w:r>
+              <w:rPr>
+                <w:rFonts w:hint="eastAsia"/>
+              </w:rPr>
+              <w:t xml:space="preserve">와 핸드폰 사이의 거리가 </w:t>
+            </w:r>
+            <w:r>
+              <w:t>50m</w:t>
+            </w:r>
+            <w:r>
+              <w:rPr>
+                <w:rFonts w:hint="eastAsia"/>
+              </w:rPr>
+              <w:t xml:space="preserve">가 넘어가면 자동으로 연결이 끊기고 </w:t>
             </w:r>
             <w:r>
               <w:t xml:space="preserve">50m </w:t>
@@ -4604,673 +5028,12 @@
               <w:rPr>
                 <w:rFonts w:hint="eastAsia"/>
               </w:rPr>
-              <w:t xml:space="preserve">이내에서 </w:t>
-            </w:r>
-            <w:proofErr w:type="spellStart"/>
-            <w:r>
-              <w:t>Tintag</w:t>
-            </w:r>
-            <w:proofErr w:type="spellEnd"/>
-            <w:r>
-              <w:rPr>
-                <w:rFonts w:hint="eastAsia"/>
-              </w:rPr>
-              <w:t xml:space="preserve">와 핸드폰 사이에 특정 거리보다 멀어질 때 </w:t>
-            </w:r>
-            <w:r>
-              <w:rPr>
-                <w:rFonts w:hint="eastAsia"/>
-              </w:rPr>
-              <w:t xml:space="preserve">핸드폰에 알림이 가도록 </w:t>
-            </w:r>
-            <w:r>
-              <w:rPr>
-                <w:rFonts w:hint="eastAsia"/>
-              </w:rPr>
-              <w:t>설정할 수 있다.</w:t>
-            </w:r>
-            <w:r>
-              <w:t xml:space="preserve"> </w:t>
-            </w:r>
-            <w:r>
-              <w:rPr>
-                <w:rFonts w:hint="eastAsia"/>
-              </w:rPr>
-              <w:t xml:space="preserve">네 번째 아이콘을 누르면 </w:t>
-            </w:r>
-            <w:proofErr w:type="spellStart"/>
-            <w:r>
-              <w:t>Tintag</w:t>
-            </w:r>
-            <w:proofErr w:type="spellEnd"/>
-            <w:r>
-              <w:rPr>
-                <w:rFonts w:hint="eastAsia"/>
-              </w:rPr>
-              <w:t>가 이동한 경로를 볼 수 있다.</w:t>
-            </w:r>
-            <w:r>
-              <w:t xml:space="preserve"> </w:t>
-            </w:r>
-            <w:proofErr w:type="spellStart"/>
-            <w:r>
-              <w:t>Tintag</w:t>
-            </w:r>
-            <w:proofErr w:type="spellEnd"/>
-            <w:r>
-              <w:rPr>
-                <w:rFonts w:hint="eastAsia"/>
-              </w:rPr>
-              <w:t xml:space="preserve">와 핸드폰 사이의 거리가 </w:t>
-            </w:r>
-            <w:r>
-              <w:t>50m</w:t>
-            </w:r>
-            <w:r>
-              <w:rPr>
-                <w:rFonts w:hint="eastAsia"/>
-              </w:rPr>
-              <w:t xml:space="preserve">가 넘어가면 자동으로 연결이 끊기고 </w:t>
-            </w:r>
-            <w:r>
-              <w:t xml:space="preserve">50m </w:t>
-            </w:r>
-            <w:r>
-              <w:rPr>
-                <w:rFonts w:hint="eastAsia"/>
-              </w:rPr>
               <w:t>이내가 되면 자동으로 연결된다.</w:t>
-            </w:r>
-          </w:p>
-          <w:p>
-            <w:pPr>
-              <w:jc w:val="left"/>
-              <w:rPr>
-                <w:b/>
-              </w:rPr>
-            </w:pPr>
-            <w:r>
-              <w:rPr>
-                <w:rFonts w:hint="eastAsia"/>
-                <w:b/>
-              </w:rPr>
-              <w:t>- 문제 정의</w:t>
-            </w:r>
-          </w:p>
-          <w:p>
-            <w:pPr>
-              <w:jc w:val="left"/>
-              <w:rPr>
-                <w:b/>
-              </w:rPr>
-            </w:pPr>
-            <w:r>
-              <w:rPr>
-                <w:b/>
-              </w:rPr>
-              <w:t xml:space="preserve">1. </w:t>
-            </w:r>
-            <w:proofErr w:type="spellStart"/>
-            <w:r>
-              <w:rPr>
-                <w:rFonts w:hint="eastAsia"/>
-                <w:b/>
-              </w:rPr>
-              <w:t>T</w:t>
-            </w:r>
-            <w:r>
-              <w:rPr>
-                <w:b/>
-              </w:rPr>
-              <w:t>intag</w:t>
-            </w:r>
-            <w:proofErr w:type="spellEnd"/>
-            <w:r>
-              <w:rPr>
-                <w:rFonts w:hint="eastAsia"/>
-                <w:b/>
-              </w:rPr>
-              <w:t xml:space="preserve">가 </w:t>
-            </w:r>
-            <w:r>
-              <w:rPr>
-                <w:b/>
-              </w:rPr>
-              <w:t>2015</w:t>
-            </w:r>
-            <w:r>
-              <w:rPr>
-                <w:rFonts w:hint="eastAsia"/>
-                <w:b/>
-              </w:rPr>
-              <w:t>년에 나</w:t>
-            </w:r>
-            <w:r>
-              <w:rPr>
-                <w:rFonts w:hint="eastAsia"/>
-                <w:b/>
-              </w:rPr>
-              <w:t>온 제품이라 기술적 한계로</w:t>
-            </w:r>
-            <w:r>
-              <w:rPr>
-                <w:rFonts w:hint="eastAsia"/>
-                <w:b/>
-              </w:rPr>
-              <w:t xml:space="preserve"> </w:t>
-            </w:r>
-            <w:r>
-              <w:rPr>
-                <w:b/>
-              </w:rPr>
-              <w:t xml:space="preserve">100m </w:t>
-            </w:r>
-            <w:r>
-              <w:rPr>
-                <w:rFonts w:hint="eastAsia"/>
-                <w:b/>
-              </w:rPr>
-              <w:t xml:space="preserve">이내의 물건을 감지하고 </w:t>
-            </w:r>
-            <w:r>
-              <w:rPr>
-                <w:b/>
-              </w:rPr>
-              <w:t xml:space="preserve">50m </w:t>
-            </w:r>
-            <w:r>
-              <w:rPr>
-                <w:rFonts w:hint="eastAsia"/>
-                <w:b/>
-              </w:rPr>
-              <w:t>이내의 기기에만 연결될 수 있다는 제약이 있다.</w:t>
-            </w:r>
-          </w:p>
-          <w:p>
-            <w:pPr>
-              <w:jc w:val="left"/>
-              <w:rPr>
-                <w:b/>
-              </w:rPr>
-            </w:pPr>
-            <w:r>
-              <w:rPr>
-                <w:b/>
-              </w:rPr>
-              <w:t xml:space="preserve">2. </w:t>
-            </w:r>
-            <w:r>
-              <w:rPr>
-                <w:rFonts w:hint="eastAsia"/>
-                <w:b/>
-              </w:rPr>
-              <w:t xml:space="preserve">앱에 </w:t>
-            </w:r>
-            <w:proofErr w:type="spellStart"/>
-            <w:r>
-              <w:rPr>
-                <w:b/>
-              </w:rPr>
-              <w:t>Tintag</w:t>
-            </w:r>
-            <w:proofErr w:type="spellEnd"/>
-            <w:r>
-              <w:rPr>
-                <w:b/>
-              </w:rPr>
-              <w:t xml:space="preserve"> </w:t>
-            </w:r>
-            <w:r>
-              <w:rPr>
-                <w:rFonts w:hint="eastAsia"/>
-                <w:b/>
-              </w:rPr>
-              <w:t>기기의 사진을 찍어 등록하는데 다른 사람의 것도 찍었을 때 등록될 위험이 있다.</w:t>
-            </w:r>
-          </w:p>
-          <w:p>
-            <w:pPr>
-              <w:jc w:val="left"/>
-              <w:rPr>
-                <w:b/>
-              </w:rPr>
-            </w:pPr>
-            <w:r>
-              <w:rPr>
-                <w:rFonts w:hint="eastAsia"/>
-                <w:b/>
-              </w:rPr>
-              <w:t>3</w:t>
-            </w:r>
-            <w:r>
-              <w:rPr>
-                <w:b/>
-              </w:rPr>
-              <w:t xml:space="preserve">. </w:t>
-            </w:r>
-            <w:proofErr w:type="spellStart"/>
-            <w:r>
-              <w:rPr>
-                <w:b/>
-              </w:rPr>
-              <w:t>Tintag</w:t>
-            </w:r>
-            <w:proofErr w:type="spellEnd"/>
-            <w:r>
-              <w:rPr>
-                <w:rFonts w:hint="eastAsia"/>
-                <w:b/>
-              </w:rPr>
-              <w:t xml:space="preserve">와 핸드폰 사이의 거리가 </w:t>
-            </w:r>
-            <w:r>
-              <w:rPr>
-                <w:b/>
-              </w:rPr>
-              <w:t>50m</w:t>
-            </w:r>
-            <w:r>
-              <w:rPr>
-                <w:rFonts w:hint="eastAsia"/>
-                <w:b/>
-              </w:rPr>
-              <w:t xml:space="preserve">보다 넘어가면 자동으로 연결이 끊기고 </w:t>
-            </w:r>
-            <w:r>
-              <w:rPr>
-                <w:b/>
-              </w:rPr>
-              <w:t>50m</w:t>
-            </w:r>
-            <w:r>
-              <w:rPr>
-                <w:rFonts w:hint="eastAsia"/>
-                <w:b/>
-              </w:rPr>
-              <w:t>내로 들어오면 자동으로 연결되는데,</w:t>
-            </w:r>
-            <w:r>
-              <w:rPr>
-                <w:b/>
-              </w:rPr>
-              <w:t xml:space="preserve"> </w:t>
-            </w:r>
-            <w:r>
-              <w:rPr>
-                <w:rFonts w:hint="eastAsia"/>
-                <w:b/>
-              </w:rPr>
-              <w:t xml:space="preserve">핸드폰의 데이터나 배터리를 빠르게 </w:t>
-            </w:r>
-            <w:proofErr w:type="spellStart"/>
-            <w:r>
-              <w:rPr>
-                <w:rFonts w:hint="eastAsia"/>
-                <w:b/>
-              </w:rPr>
-              <w:t>소진시키는</w:t>
-            </w:r>
-            <w:proofErr w:type="spellEnd"/>
-            <w:r>
-              <w:rPr>
-                <w:rFonts w:hint="eastAsia"/>
-                <w:b/>
-              </w:rPr>
-              <w:t xml:space="preserve"> 원인이 될 수 있다.</w:t>
-            </w:r>
-          </w:p>
-          <w:p>
-            <w:pPr>
-              <w:jc w:val="left"/>
-              <w:rPr>
-                <w:b/>
-              </w:rPr>
-            </w:pPr>
-            <w:r>
-              <w:rPr>
-                <w:rFonts w:hint="eastAsia"/>
-                <w:b/>
-              </w:rPr>
-              <w:t>4</w:t>
-            </w:r>
-            <w:r>
-              <w:rPr>
-                <w:b/>
-              </w:rPr>
-              <w:t xml:space="preserve">. </w:t>
-            </w:r>
-            <w:r>
-              <w:rPr>
-                <w:rFonts w:hint="eastAsia"/>
-                <w:b/>
-              </w:rPr>
-              <w:t xml:space="preserve">여러 </w:t>
-            </w:r>
-            <w:proofErr w:type="spellStart"/>
-            <w:r>
-              <w:rPr>
-                <w:b/>
-              </w:rPr>
-              <w:t>Tintag</w:t>
-            </w:r>
-            <w:proofErr w:type="spellEnd"/>
-            <w:r>
-              <w:rPr>
-                <w:rFonts w:hint="eastAsia"/>
-                <w:b/>
-              </w:rPr>
-              <w:t xml:space="preserve">가 섞여 있을 때 자신의 </w:t>
-            </w:r>
-            <w:proofErr w:type="spellStart"/>
-            <w:r>
-              <w:rPr>
-                <w:b/>
-              </w:rPr>
-              <w:t>Tintag</w:t>
-            </w:r>
-            <w:proofErr w:type="spellEnd"/>
-            <w:r>
-              <w:rPr>
-                <w:rFonts w:hint="eastAsia"/>
-                <w:b/>
-              </w:rPr>
-              <w:t xml:space="preserve">를 찾아낼 방법이 </w:t>
-            </w:r>
-            <w:r>
-              <w:rPr>
-                <w:b/>
-              </w:rPr>
-              <w:t>LED</w:t>
-            </w:r>
-            <w:r>
-              <w:rPr>
-                <w:rFonts w:hint="eastAsia"/>
-                <w:b/>
-              </w:rPr>
-              <w:t xml:space="preserve">나 </w:t>
-            </w:r>
-            <w:proofErr w:type="spellStart"/>
-            <w:r>
-              <w:rPr>
-                <w:rFonts w:hint="eastAsia"/>
-                <w:b/>
-              </w:rPr>
-              <w:t>부저밖에</w:t>
-            </w:r>
-            <w:proofErr w:type="spellEnd"/>
-            <w:r>
-              <w:rPr>
-                <w:rFonts w:hint="eastAsia"/>
-                <w:b/>
-              </w:rPr>
-              <w:t xml:space="preserve"> 없다.</w:t>
-            </w:r>
-          </w:p>
-          <w:p>
-            <w:pPr>
-              <w:jc w:val="left"/>
-              <w:rPr>
-                <w:b/>
-              </w:rPr>
-            </w:pPr>
-            <w:r>
-              <w:rPr>
-                <w:rFonts w:hint="eastAsia"/>
-              </w:rPr>
-              <w:t>- 극복 방안</w:t>
-            </w:r>
-          </w:p>
-          <w:p>
-            <w:pPr>
-              <w:jc w:val="left"/>
-            </w:pPr>
-            <w:r>
-              <w:t xml:space="preserve">1. </w:t>
-            </w:r>
-            <w:r>
-              <w:rPr>
-                <w:rFonts w:hint="eastAsia"/>
-              </w:rPr>
-              <w:t>L</w:t>
-            </w:r>
-            <w:r>
-              <w:t>PWAN(</w:t>
-            </w:r>
-            <w:r>
-              <w:rPr>
-                <w:rFonts w:hint="eastAsia"/>
-              </w:rPr>
-              <w:t>저전력 원거리 통신망)</w:t>
-            </w:r>
-            <w:r>
-              <w:t xml:space="preserve"> </w:t>
-            </w:r>
-            <w:r>
-              <w:rPr>
-                <w:rFonts w:hint="eastAsia"/>
-              </w:rPr>
-              <w:t xml:space="preserve">중 </w:t>
-            </w:r>
-            <w:proofErr w:type="spellStart"/>
-            <w:r>
-              <w:t>LoRaWAN</w:t>
-            </w:r>
-            <w:proofErr w:type="spellEnd"/>
-            <w:r>
-              <w:rPr>
-                <w:rFonts w:hint="eastAsia"/>
-              </w:rPr>
-              <w:t>을 사용하</w:t>
-            </w:r>
-            <w:r>
-              <w:rPr>
-                <w:rFonts w:hint="eastAsia"/>
-              </w:rPr>
-              <w:t>면</w:t>
-            </w:r>
-            <w:r>
-              <w:rPr>
-                <w:rFonts w:hint="eastAsia"/>
-              </w:rPr>
-              <w:t xml:space="preserve"> </w:t>
-            </w:r>
-            <w:r>
-              <w:rPr>
-                <w:rFonts w:hint="eastAsia"/>
-              </w:rPr>
-              <w:t xml:space="preserve">최대 </w:t>
-            </w:r>
-            <w:r>
-              <w:t>15</w:t>
-            </w:r>
-            <w:r>
-              <w:rPr>
-                <w:rFonts w:hint="eastAsia"/>
-              </w:rPr>
-              <w:t>k</w:t>
-            </w:r>
-            <w:r>
-              <w:t>m</w:t>
-            </w:r>
-            <w:r>
-              <w:rPr>
-                <w:rFonts w:hint="eastAsia"/>
-              </w:rPr>
-              <w:t>까지 연결할 수 있다.</w:t>
-            </w:r>
-          </w:p>
-          <w:p>
-            <w:pPr>
-              <w:jc w:val="left"/>
-            </w:pPr>
-            <w:r>
-              <w:rPr>
-                <w:rFonts w:hint="eastAsia"/>
-              </w:rPr>
-              <w:t>2</w:t>
-            </w:r>
-            <w:r>
-              <w:t xml:space="preserve">. </w:t>
-            </w:r>
-            <w:r>
-              <w:rPr>
-                <w:rFonts w:hint="eastAsia"/>
-              </w:rPr>
-              <w:t xml:space="preserve">기기 등록 방법을 사진을 찍어 등록하는 것이 아니라 기기에 </w:t>
-            </w:r>
-            <w:proofErr w:type="spellStart"/>
-            <w:r>
-              <w:rPr>
-                <w:rFonts w:hint="eastAsia"/>
-              </w:rPr>
-              <w:t>기기별</w:t>
-            </w:r>
-            <w:proofErr w:type="spellEnd"/>
-            <w:r>
-              <w:rPr>
-                <w:rFonts w:hint="eastAsia"/>
-              </w:rPr>
-              <w:t xml:space="preserve"> 고유번호가 적힌 스티커를 붙여 사용자가 고유번호를 이용하여 앱에 등록한 후 기기에서 고유번호를 떼어낼 수 있도록 한다.</w:t>
-            </w:r>
-            <w:r>
-              <w:t xml:space="preserve"> </w:t>
-            </w:r>
-            <w:r>
-              <w:rPr>
-                <w:rFonts w:hint="eastAsia"/>
-              </w:rPr>
-              <w:t xml:space="preserve">그리고 사용자가 한번 등록한 기기는 </w:t>
-            </w:r>
-            <w:r>
-              <w:t>DB</w:t>
-            </w:r>
-            <w:r>
-              <w:rPr>
-                <w:rFonts w:hint="eastAsia"/>
-              </w:rPr>
-              <w:t>에 저장되</w:t>
-            </w:r>
-            <w:r>
-              <w:rPr>
-                <w:rFonts w:hint="eastAsia"/>
-              </w:rPr>
-              <w:t>도록 하고 로그인 형식을 사용하여</w:t>
-            </w:r>
-            <w:r>
-              <w:rPr>
-                <w:rFonts w:hint="eastAsia"/>
-              </w:rPr>
-              <w:t xml:space="preserve"> 폰을 바꿔도 </w:t>
-            </w:r>
-            <w:r>
-              <w:rPr>
-                <w:rFonts w:hint="eastAsia"/>
-              </w:rPr>
-              <w:t xml:space="preserve">로그인을 통해 기록을 불러와 기기를 </w:t>
-            </w:r>
-            <w:proofErr w:type="spellStart"/>
-            <w:r>
-              <w:rPr>
-                <w:rFonts w:hint="eastAsia"/>
-              </w:rPr>
-              <w:t>재등록</w:t>
-            </w:r>
-            <w:r>
-              <w:t>할</w:t>
-            </w:r>
-            <w:proofErr w:type="spellEnd"/>
-            <w:r>
-              <w:rPr>
-                <w:rFonts w:hint="eastAsia"/>
-              </w:rPr>
-              <w:t xml:space="preserve"> 필요가 없게 한다.</w:t>
-            </w:r>
-          </w:p>
-          <w:p>
-            <w:pPr>
-              <w:jc w:val="left"/>
-            </w:pPr>
-            <w:r>
-              <w:rPr>
-                <w:rFonts w:hint="eastAsia"/>
-              </w:rPr>
-              <w:t>3</w:t>
-            </w:r>
-            <w:r>
-              <w:t xml:space="preserve">. </w:t>
-            </w:r>
-            <w:r>
-              <w:rPr>
-                <w:rFonts w:hint="eastAsia"/>
-              </w:rPr>
-              <w:t>기기</w:t>
-            </w:r>
-            <w:r>
-              <w:rPr>
-                <w:rFonts w:hint="eastAsia"/>
-              </w:rPr>
-              <w:t xml:space="preserve">와 핸드폰의 거리가 몇m가 </w:t>
-            </w:r>
-            <w:r>
-              <w:rPr>
-                <w:rFonts w:hint="eastAsia"/>
-              </w:rPr>
-              <w:t>됐</w:t>
-            </w:r>
-            <w:r>
-              <w:rPr>
-                <w:rFonts w:hint="eastAsia"/>
-              </w:rPr>
-              <w:t>을 때 연결할지 사용자가 설정할 수 있도록 하고 자동으로 연결할 지의 여부도 사용자가 설정할 수 있도록 한다.</w:t>
-            </w:r>
-          </w:p>
-          <w:p>
-            <w:pPr>
-              <w:jc w:val="left"/>
-            </w:pPr>
-            <w:r>
-              <w:rPr>
-                <w:rFonts w:hint="eastAsia"/>
-              </w:rPr>
-              <w:t>4</w:t>
-            </w:r>
-            <w:r>
-              <w:t xml:space="preserve">. </w:t>
-            </w:r>
-            <w:r>
-              <w:rPr>
-                <w:rFonts w:hint="eastAsia"/>
-              </w:rPr>
-              <w:t xml:space="preserve">기기 별로 </w:t>
-            </w:r>
-            <w:r>
-              <w:rPr>
-                <w:rFonts w:hint="eastAsia"/>
-              </w:rPr>
-              <w:t>일반 번호</w:t>
-            </w:r>
-            <w:r>
-              <w:rPr>
-                <w:rFonts w:hint="eastAsia"/>
-              </w:rPr>
-              <w:t xml:space="preserve">를 부착해 앱에 번호를 입력하면 </w:t>
-            </w:r>
-            <w:r>
-              <w:t>DB</w:t>
-            </w:r>
-            <w:r>
-              <w:rPr>
-                <w:rFonts w:hint="eastAsia"/>
-              </w:rPr>
-              <w:t>에서 사용자의 이름만 출력되도록 만든다.</w:t>
             </w:r>
           </w:p>
         </w:tc>
       </w:tr>
       <w:tr>
-        <w:trPr>
-          <w:cantSplit/>
-        </w:trPr>
         <w:tc>
           <w:tcPr>
             <w:tcW w:w="9016" w:type="dxa"/>
@@ -5315,8 +5078,639 @@
             <w:pPr>
               <w:jc w:val="left"/>
               <w:rPr>
-                <w:color w:val="0000FF"/>
-              </w:rPr>
+                <w:b/>
+              </w:rPr>
+            </w:pPr>
+            <w:r>
+              <w:rPr>
+                <w:rFonts w:hint="eastAsia"/>
+                <w:b/>
+              </w:rPr>
+              <w:t>가.</w:t>
+            </w:r>
+            <w:r>
+              <w:rPr>
+                <w:b/>
+              </w:rPr>
+              <w:t xml:space="preserve"> </w:t>
+            </w:r>
+            <w:r>
+              <w:rPr>
+                <w:rFonts w:hint="eastAsia"/>
+                <w:b/>
+              </w:rPr>
+              <w:t>필요한 기술</w:t>
+            </w:r>
+          </w:p>
+          <w:p>
+            <w:pPr>
+              <w:jc w:val="left"/>
+              <w:rPr>
+                <w:bCs/>
+              </w:rPr>
+            </w:pPr>
+            <w:r>
+              <w:rPr>
+                <w:bCs/>
+              </w:rPr>
+              <w:t>-</w:t>
+            </w:r>
+            <w:r>
+              <w:rPr>
+                <w:rFonts w:hint="eastAsia"/>
+                <w:bCs/>
+              </w:rPr>
+              <w:t xml:space="preserve">앱에서 입력한 정보에 대한 </w:t>
+            </w:r>
+            <w:r>
+              <w:rPr>
+                <w:bCs/>
+              </w:rPr>
+              <w:t xml:space="preserve">Database </w:t>
+            </w:r>
+            <w:r>
+              <w:rPr>
+                <w:rFonts w:hint="eastAsia"/>
+                <w:bCs/>
+              </w:rPr>
+              <w:t>생성 및 조작</w:t>
+            </w:r>
+          </w:p>
+          <w:p>
+            <w:pPr>
+              <w:jc w:val="left"/>
+              <w:rPr>
+                <w:bCs/>
+              </w:rPr>
+            </w:pPr>
+            <w:r>
+              <w:rPr>
+                <w:rFonts w:hint="eastAsia"/>
+                <w:bCs/>
+              </w:rPr>
+              <w:t>-</w:t>
+            </w:r>
+            <w:r>
+              <w:rPr>
+                <w:rFonts w:hint="eastAsia"/>
+                <w:bCs/>
+              </w:rPr>
+              <w:t xml:space="preserve">핸드폰과 </w:t>
+            </w:r>
+            <w:r>
+              <w:rPr>
+                <w:bCs/>
+              </w:rPr>
+              <w:t xml:space="preserve">IoT </w:t>
+            </w:r>
+            <w:r>
+              <w:rPr>
+                <w:rFonts w:hint="eastAsia"/>
+                <w:bCs/>
+              </w:rPr>
+              <w:t>기기 연결</w:t>
+            </w:r>
+          </w:p>
+          <w:p>
+            <w:pPr>
+              <w:jc w:val="left"/>
+              <w:rPr>
+                <w:bCs/>
+              </w:rPr>
+            </w:pPr>
+            <w:r>
+              <w:rPr>
+                <w:bCs/>
+              </w:rPr>
+              <w:t>-</w:t>
+            </w:r>
+            <w:r>
+              <w:rPr>
+                <w:bCs/>
+              </w:rPr>
+              <w:t xml:space="preserve">IoT </w:t>
+            </w:r>
+            <w:r>
+              <w:rPr>
+                <w:rFonts w:hint="eastAsia"/>
+                <w:bCs/>
+              </w:rPr>
+              <w:t xml:space="preserve">보드에서 명령을 통해 </w:t>
+            </w:r>
+            <w:r>
+              <w:rPr>
+                <w:bCs/>
+              </w:rPr>
+              <w:t xml:space="preserve">LED, Buzzer </w:t>
+            </w:r>
+            <w:r>
+              <w:rPr>
+                <w:rFonts w:hint="eastAsia"/>
+                <w:bCs/>
+              </w:rPr>
+              <w:t>조작</w:t>
+            </w:r>
+          </w:p>
+          <w:p>
+            <w:pPr>
+              <w:jc w:val="left"/>
+              <w:rPr>
+                <w:bCs/>
+              </w:rPr>
+            </w:pPr>
+            <w:r>
+              <w:rPr>
+                <w:rFonts w:hint="eastAsia"/>
+                <w:bCs/>
+              </w:rPr>
+              <w:t>-기기의 G</w:t>
+            </w:r>
+            <w:r>
+              <w:rPr>
+                <w:bCs/>
+              </w:rPr>
+              <w:t xml:space="preserve">PS </w:t>
+            </w:r>
+            <w:r>
+              <w:rPr>
+                <w:rFonts w:hint="eastAsia"/>
+                <w:bCs/>
+              </w:rPr>
+              <w:t>위치 정보 전달 및 핸드폰과의 거리 계산</w:t>
+            </w:r>
+          </w:p>
+          <w:p>
+            <w:pPr>
+              <w:jc w:val="left"/>
+              <w:rPr>
+                <w:bCs/>
+              </w:rPr>
+            </w:pPr>
+            <w:r>
+              <w:rPr>
+                <w:bCs/>
+              </w:rPr>
+              <w:t>-</w:t>
+            </w:r>
+            <w:r>
+              <w:rPr>
+                <w:rFonts w:hint="eastAsia"/>
+                <w:bCs/>
+              </w:rPr>
+              <w:t>앱 디자인 및 기능 구현</w:t>
+            </w:r>
+          </w:p>
+          <w:p>
+            <w:pPr>
+              <w:jc w:val="left"/>
+              <w:rPr>
+                <w:bCs/>
+              </w:rPr>
+            </w:pPr>
+            <w:r>
+              <w:rPr>
+                <w:rFonts w:hint="eastAsia"/>
+                <w:bCs/>
+              </w:rPr>
+              <w:t>-</w:t>
+            </w:r>
+            <w:r>
+              <w:rPr>
+                <w:rFonts w:hint="eastAsia"/>
+                <w:bCs/>
+              </w:rPr>
+              <w:t>설정한 거리보다 멀어</w:t>
+            </w:r>
+            <w:r>
+              <w:rPr>
+                <w:rFonts w:hint="eastAsia"/>
+                <w:bCs/>
+              </w:rPr>
+              <w:t>지</w:t>
+            </w:r>
+            <w:r>
+              <w:rPr>
+                <w:rFonts w:hint="eastAsia"/>
+                <w:bCs/>
+              </w:rPr>
+              <w:t>거나 버튼을 누르면</w:t>
+            </w:r>
+            <w:r>
+              <w:rPr>
+                <w:rFonts w:hint="eastAsia"/>
+                <w:bCs/>
+              </w:rPr>
+              <w:t xml:space="preserve"> </w:t>
+            </w:r>
+            <w:r>
+              <w:rPr>
+                <w:rFonts w:hint="eastAsia"/>
+                <w:bCs/>
+              </w:rPr>
+              <w:t>핸드폰에 알림 울리기</w:t>
+            </w:r>
+          </w:p>
+          <w:p>
+            <w:pPr>
+              <w:jc w:val="left"/>
+              <w:rPr>
+                <w:b/>
+                <w:bCs/>
+              </w:rPr>
+            </w:pPr>
+            <w:r>
+              <w:rPr>
+                <w:rFonts w:hint="eastAsia"/>
+                <w:b/>
+                <w:bCs/>
+              </w:rPr>
+              <w:t>나.</w:t>
+            </w:r>
+            <w:r>
+              <w:rPr>
+                <w:b/>
+                <w:bCs/>
+              </w:rPr>
+              <w:t xml:space="preserve"> </w:t>
+            </w:r>
+            <w:r>
+              <w:rPr>
+                <w:rFonts w:hint="eastAsia"/>
+                <w:b/>
+                <w:bCs/>
+              </w:rPr>
+              <w:t>구현 방법</w:t>
+            </w:r>
+          </w:p>
+          <w:p>
+            <w:pPr>
+              <w:jc w:val="left"/>
+            </w:pPr>
+            <w:r>
+              <w:rPr>
+                <w:rFonts w:hint="eastAsia"/>
+              </w:rPr>
+              <w:t xml:space="preserve">-안드로이드의 성능과 용량을 생각하여 </w:t>
+            </w:r>
+            <w:r>
+              <w:t>SQLite</w:t>
+            </w:r>
+            <w:r>
+              <w:rPr>
+                <w:rFonts w:hint="eastAsia"/>
+              </w:rPr>
+              <w:t xml:space="preserve">를 이용한 </w:t>
+            </w:r>
+            <w:r>
+              <w:t xml:space="preserve">DB </w:t>
+            </w:r>
+            <w:r>
+              <w:rPr>
+                <w:rFonts w:hint="eastAsia"/>
+              </w:rPr>
+              <w:t>제작 및 설정</w:t>
+            </w:r>
+            <w:r>
+              <w:rPr>
+                <w:rFonts w:hint="eastAsia"/>
+              </w:rPr>
+              <w:t>,</w:t>
+            </w:r>
+            <w:r>
+              <w:t xml:space="preserve"> DB</w:t>
+            </w:r>
+            <w:r>
+              <w:rPr>
+                <w:rFonts w:hint="eastAsia"/>
+              </w:rPr>
+              <w:t xml:space="preserve">는 </w:t>
+            </w:r>
+            <w:r>
+              <w:t xml:space="preserve">ID, PW, </w:t>
+            </w:r>
+            <w:r>
+              <w:rPr>
+                <w:rFonts w:hint="eastAsia"/>
+              </w:rPr>
+              <w:t>고유번호,</w:t>
+            </w:r>
+            <w:r>
+              <w:t xml:space="preserve"> </w:t>
+            </w:r>
+            <w:r>
+              <w:rPr>
+                <w:rFonts w:hint="eastAsia"/>
+              </w:rPr>
+              <w:t>일반 번호 필드가 있다.</w:t>
+            </w:r>
+          </w:p>
+          <w:p>
+            <w:pPr>
+              <w:jc w:val="left"/>
+            </w:pPr>
+            <w:r>
+              <w:rPr>
+                <w:rFonts w:hint="eastAsia"/>
+              </w:rPr>
+              <w:t>-</w:t>
+            </w:r>
+            <w:r>
+              <w:rPr>
+                <w:rFonts w:hint="eastAsia"/>
+              </w:rPr>
+              <w:t>R</w:t>
+            </w:r>
+            <w:r>
+              <w:t>aspberry PI</w:t>
+            </w:r>
+            <w:r>
+              <w:rPr>
+                <w:rFonts w:hint="eastAsia"/>
+              </w:rPr>
+              <w:t xml:space="preserve">가 서버 역할을 하고 안드로이드가 클라이언트 역할을 하여 </w:t>
+            </w:r>
+            <w:r>
+              <w:t xml:space="preserve">TCP/IP </w:t>
+            </w:r>
+            <w:r>
+              <w:rPr>
+                <w:rFonts w:hint="eastAsia"/>
+              </w:rPr>
+              <w:t>통신을 통해 데이터를 주고받게 해야 한다.</w:t>
+            </w:r>
+            <w:r>
+              <w:t xml:space="preserve"> </w:t>
+            </w:r>
+            <w:r>
+              <w:rPr>
+                <w:rFonts w:hint="eastAsia"/>
+              </w:rPr>
+              <w:t xml:space="preserve">이를 위해 안드로이드에서는 서버 </w:t>
+            </w:r>
+            <w:r>
+              <w:t>IP</w:t>
+            </w:r>
+            <w:r>
+              <w:rPr>
+                <w:rFonts w:hint="eastAsia"/>
+              </w:rPr>
+              <w:t xml:space="preserve">를 설정하고 수신된 값을 </w:t>
+            </w:r>
+            <w:r>
+              <w:rPr>
+                <w:rFonts w:hint="eastAsia"/>
+              </w:rPr>
+              <w:lastRenderedPageBreak/>
+              <w:t xml:space="preserve">모니터링 하는 </w:t>
+            </w:r>
+            <w:r>
+              <w:t>Activity</w:t>
+            </w:r>
+            <w:r>
+              <w:rPr>
+                <w:rFonts w:hint="eastAsia"/>
+              </w:rPr>
+              <w:t>를 생성하고 제어하도록 코딩해야 한다.</w:t>
+            </w:r>
+          </w:p>
+          <w:p>
+            <w:pPr>
+              <w:ind w:left="400" w:hangingChars="200" w:hanging="400"/>
+              <w:jc w:val="left"/>
+            </w:pPr>
+            <w:r>
+              <w:t>-</w:t>
+            </w:r>
+            <w:r>
+              <w:rPr>
+                <w:rFonts w:hint="eastAsia"/>
+              </w:rPr>
+              <w:t xml:space="preserve">센서 조작은 </w:t>
+            </w:r>
+            <w:r>
+              <w:t>C</w:t>
+            </w:r>
+            <w:r>
+              <w:rPr>
+                <w:rFonts w:hint="eastAsia"/>
+              </w:rPr>
+              <w:t>언어를 이용하여</w:t>
+            </w:r>
+            <w:r>
+              <w:rPr>
+                <w:rFonts w:hint="eastAsia"/>
+              </w:rPr>
+              <w:t xml:space="preserve"> </w:t>
+            </w:r>
+            <w:r>
+              <w:rPr>
+                <w:rFonts w:hint="eastAsia"/>
+              </w:rPr>
+              <w:t xml:space="preserve">코딩 한 후 </w:t>
+            </w:r>
+            <w:r>
+              <w:rPr>
+                <w:rFonts w:hint="eastAsia"/>
+              </w:rPr>
+              <w:t>R</w:t>
+            </w:r>
+            <w:r>
+              <w:t>aspbian</w:t>
+            </w:r>
+            <w:r>
+              <w:rPr>
+                <w:rFonts w:hint="eastAsia"/>
+              </w:rPr>
+              <w:t xml:space="preserve">이라는 </w:t>
+            </w:r>
+            <w:r>
+              <w:rPr>
+                <w:rFonts w:hint="eastAsia"/>
+              </w:rPr>
+              <w:t>R</w:t>
+            </w:r>
+            <w:r>
+              <w:t>aspberry PI</w:t>
+            </w:r>
+            <w:r>
+              <w:rPr>
+                <w:rFonts w:hint="eastAsia"/>
+              </w:rPr>
+              <w:t xml:space="preserve"> 전용 </w:t>
+            </w:r>
+            <w:r>
+              <w:t>OS</w:t>
+            </w:r>
+            <w:r>
+              <w:rPr>
+                <w:rFonts w:hint="eastAsia"/>
+              </w:rPr>
+              <w:t xml:space="preserve">에서 </w:t>
+            </w:r>
+            <w:r>
+              <w:t>GCC</w:t>
+            </w:r>
+            <w:r>
+              <w:rPr>
+                <w:rFonts w:hint="eastAsia"/>
+              </w:rPr>
+              <w:t xml:space="preserve">를이용하여 </w:t>
+            </w:r>
+            <w:r>
+              <w:rPr>
+                <w:rFonts w:hint="eastAsia"/>
+              </w:rPr>
+              <w:t>실행한다.</w:t>
+            </w:r>
+          </w:p>
+          <w:p>
+            <w:pPr>
+              <w:jc w:val="left"/>
+            </w:pPr>
+            <w:r>
+              <w:rPr>
+                <w:rFonts w:hint="eastAsia"/>
+              </w:rPr>
+              <w:t>-</w:t>
+            </w:r>
+            <w:r>
+              <w:t>GPS</w:t>
+            </w:r>
+            <w:r>
+              <w:rPr>
+                <w:rFonts w:hint="eastAsia"/>
+              </w:rPr>
+              <w:t xml:space="preserve">센서로부터 </w:t>
+            </w:r>
+            <w:r>
+              <w:t xml:space="preserve">GPS </w:t>
+            </w:r>
+            <w:r>
+              <w:rPr>
+                <w:rFonts w:hint="eastAsia"/>
+              </w:rPr>
+              <w:t xml:space="preserve">정보를 받고 </w:t>
+            </w:r>
+            <w:r>
+              <w:t>LocationManager</w:t>
+            </w:r>
+            <w:r>
+              <w:rPr>
+                <w:rFonts w:hint="eastAsia"/>
+              </w:rPr>
+              <w:t xml:space="preserve"> 클래스를 통해 </w:t>
+            </w:r>
+            <w:r>
+              <w:rPr>
+                <w:rFonts w:hint="eastAsia"/>
+              </w:rPr>
+              <w:t xml:space="preserve">핸드폰의 </w:t>
+            </w:r>
+            <w:r>
+              <w:t xml:space="preserve">GPS </w:t>
+            </w:r>
+            <w:r>
+              <w:rPr>
+                <w:rFonts w:hint="eastAsia"/>
+              </w:rPr>
+              <w:t>주소</w:t>
+            </w:r>
+            <w:r>
+              <w:rPr>
+                <w:rFonts w:hint="eastAsia"/>
+              </w:rPr>
+              <w:t>를 가져</w:t>
+            </w:r>
+            <w:r>
+              <w:rPr>
+                <w:rFonts w:hint="eastAsia"/>
+              </w:rPr>
+              <w:t>와 차이를 구해 거리를 구한다.</w:t>
+            </w:r>
+          </w:p>
+          <w:p>
+            <w:pPr>
+              <w:jc w:val="left"/>
+            </w:pPr>
+            <w:r>
+              <w:rPr>
+                <w:rFonts w:hint="eastAsia"/>
+              </w:rPr>
+              <w:t>-</w:t>
+            </w:r>
+            <w:r>
+              <w:t>Android OS</w:t>
+            </w:r>
+            <w:r>
+              <w:rPr>
+                <w:rFonts w:hint="eastAsia"/>
+              </w:rPr>
+              <w:t xml:space="preserve">를 기반으로 </w:t>
+            </w:r>
+            <w:r>
+              <w:t>Android Studio</w:t>
+            </w:r>
+            <w:r>
+              <w:rPr>
+                <w:rFonts w:hint="eastAsia"/>
+              </w:rPr>
+              <w:t>에서 J</w:t>
+            </w:r>
+            <w:r>
+              <w:t>ava</w:t>
+            </w:r>
+            <w:r>
+              <w:rPr>
+                <w:rFonts w:hint="eastAsia"/>
+              </w:rPr>
+              <w:t xml:space="preserve">나 </w:t>
+            </w:r>
+            <w:r>
+              <w:t>Kotlin</w:t>
+            </w:r>
+            <w:r>
+              <w:rPr>
+                <w:rFonts w:hint="eastAsia"/>
+              </w:rPr>
+              <w:t xml:space="preserve">을 </w:t>
+            </w:r>
+            <w:r>
+              <w:rPr>
+                <w:rFonts w:hint="eastAsia"/>
+              </w:rPr>
+              <w:t>사용해</w:t>
+            </w:r>
+            <w:r>
+              <w:rPr>
+                <w:rFonts w:hint="eastAsia"/>
+              </w:rPr>
+              <w:t xml:space="preserve"> 코딩을 하</w:t>
+            </w:r>
+            <w:r>
+              <w:rPr>
+                <w:rFonts w:hint="eastAsia"/>
+              </w:rPr>
+              <w:t xml:space="preserve">고 </w:t>
+            </w:r>
+            <w:r>
+              <w:t>Manifest</w:t>
+            </w:r>
+            <w:r>
+              <w:rPr>
+                <w:rFonts w:hint="eastAsia"/>
+              </w:rPr>
+              <w:t>파일을 수정하여</w:t>
+            </w:r>
+            <w:r>
+              <w:rPr>
+                <w:rFonts w:hint="eastAsia"/>
+              </w:rPr>
+              <w:t xml:space="preserve"> 디자인과 기능을 구현한다.</w:t>
+            </w:r>
+          </w:p>
+          <w:p>
+            <w:pPr>
+              <w:jc w:val="left"/>
             </w:pPr>
             <w:r>
               <w:rPr>
@@ -5325,399 +5719,13 @@
               <mc:AlternateContent>
                 <mc:Choice Requires="wps">
                   <w:drawing>
-                    <wp:anchor distT="0" distB="0" distL="114300" distR="114300" simplePos="0" relativeHeight="251723776" behindDoc="0" locked="0" layoutInCell="1" allowOverlap="1" wp14:anchorId="70D1699E" wp14:editId="6F02E6BF">
+                    <wp:anchor distT="0" distB="0" distL="114300" distR="114300" simplePos="0" relativeHeight="251719680" behindDoc="0" locked="0" layoutInCell="1" allowOverlap="1" wp14:anchorId="02A25FE5" wp14:editId="12A5CB97">
                       <wp:simplePos x="0" y="0"/>
                       <wp:positionH relativeFrom="column">
-                        <wp:posOffset>1591945</wp:posOffset>
+                        <wp:posOffset>1532255</wp:posOffset>
                       </wp:positionH>
                       <wp:positionV relativeFrom="paragraph">
-                        <wp:posOffset>1905635</wp:posOffset>
-                      </wp:positionV>
-                      <wp:extent cx="914400" cy="279400"/>
-                      <wp:effectExtent l="0" t="0" r="0" b="6350"/>
-                      <wp:wrapNone/>
-                      <wp:docPr id="59" name="Text Box 59"/>
-                      <wp:cNvGraphicFramePr/>
-                      <a:graphic xmlns:a="http://schemas.openxmlformats.org/drawingml/2006/main">
-                        <a:graphicData uri="http://schemas.microsoft.com/office/word/2010/wordprocessingShape">
-                          <wps:wsp>
-                            <wps:cNvSpPr txBox="1"/>
-                            <wps:spPr>
-                              <a:xfrm>
-                                <a:off x="0" y="0"/>
-                                <a:ext cx="914400" cy="279400"/>
-                              </a:xfrm>
-                              <a:prstGeom prst="rect">
-                                <a:avLst/>
-                              </a:prstGeom>
-                              <a:noFill/>
-                              <a:ln w="6350">
-                                <a:noFill/>
-                              </a:ln>
-                            </wps:spPr>
-                            <wps:txbx>
-                              <w:txbxContent>
-                                <w:p>
-                                  <w:pPr>
-                                    <w:rPr>
-                                      <w:sz w:val="16"/>
-                                      <w:szCs w:val="20"/>
-                                    </w:rPr>
-                                  </w:pPr>
-                                  <w:r>
-                                    <w:rPr>
-                                      <w:rFonts w:hint="eastAsia"/>
-                                      <w:sz w:val="16"/>
-                                      <w:szCs w:val="20"/>
-                                    </w:rPr>
-                                    <w:t>버튼</w:t>
-                                  </w:r>
-                                  <w:r>
-                                    <w:rPr>
-                                      <w:rFonts w:hint="eastAsia"/>
-                                      <w:sz w:val="16"/>
-                                      <w:szCs w:val="20"/>
-                                    </w:rPr>
-                                    <w:t xml:space="preserve"> O</w:t>
-                                  </w:r>
-                                  <w:r>
-                                    <w:rPr>
-                                      <w:sz w:val="16"/>
-                                      <w:szCs w:val="20"/>
-                                    </w:rPr>
-                                    <w:t>n/Off</w:t>
-                                  </w:r>
-                                </w:p>
-                              </w:txbxContent>
-                            </wps:txbx>
-                            <wps:bodyPr rot="0" spcFirstLastPara="0" vertOverflow="overflow" horzOverflow="overflow" vert="horz" wrap="none" lIns="91440" tIns="45720" rIns="91440" bIns="45720" numCol="1" spcCol="0" rtlCol="0" fromWordArt="0" anchor="t" anchorCtr="0" forceAA="0" compatLnSpc="1">
-                              <a:prstTxWarp prst="textNoShape">
-                                <a:avLst/>
-                              </a:prstTxWarp>
-                              <a:noAutofit/>
-                            </wps:bodyPr>
-                          </wps:wsp>
-                        </a:graphicData>
-                      </a:graphic>
-                      <wp14:sizeRelV relativeFrom="margin">
-                        <wp14:pctHeight>0</wp14:pctHeight>
-                      </wp14:sizeRelV>
-                    </wp:anchor>
-                  </w:drawing>
-                </mc:Choice>
-                <mc:Fallback>
-                  <w:pict>
-                    <v:shape w14:anchorId="70D1699E" id="Text Box 59" o:spid="_x0000_s1049" type="#_x0000_t202" style="position:absolute;margin-left:125.35pt;margin-top:150.05pt;width:1in;height:22pt;z-index:251723776;visibility:visible;mso-wrap-style:none;mso-height-percent:0;mso-wrap-distance-left:9pt;mso-wrap-distance-top:0;mso-wrap-distance-right:9pt;mso-wrap-distance-bottom:0;mso-position-horizontal:absolute;mso-position-horizontal-relative:text;mso-position-vertical:absolute;mso-position-vertical-relative:text;mso-height-percent:0;mso-height-relative:margin;v-text-anchor:top" o:gfxdata="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" filled="f" stroked="f" strokeweight=".5pt">
-                      <v:textbox>
-                        <w:txbxContent>
-                          <w:p>
-                            <w:pPr>
-                              <w:rPr>
-                                <w:sz w:val="16"/>
-                                <w:szCs w:val="20"/>
-                              </w:rPr>
-                            </w:pPr>
-                            <w:r>
-                              <w:rPr>
-                                <w:rFonts w:hint="eastAsia"/>
-                                <w:sz w:val="16"/>
-                                <w:szCs w:val="20"/>
-                              </w:rPr>
-                              <w:t>버튼</w:t>
-                            </w:r>
-                            <w:r>
-                              <w:rPr>
-                                <w:rFonts w:hint="eastAsia"/>
-                                <w:sz w:val="16"/>
-                                <w:szCs w:val="20"/>
-                              </w:rPr>
-                              <w:t xml:space="preserve"> O</w:t>
-                            </w:r>
-                            <w:r>
-                              <w:rPr>
-                                <w:sz w:val="16"/>
-                                <w:szCs w:val="20"/>
-                              </w:rPr>
-                              <w:t>n/Off</w:t>
-                            </w:r>
-                          </w:p>
-                        </w:txbxContent>
-                      </v:textbox>
-                    </v:shape>
-                  </w:pict>
-                </mc:Fallback>
-              </mc:AlternateContent>
-            </w:r>
-            <w:r>
-              <w:rPr>
-                <w:noProof/>
-              </w:rPr>
-              <mc:AlternateContent>
-                <mc:Choice Requires="wps">
-                  <w:drawing>
-                    <wp:anchor distT="0" distB="0" distL="114300" distR="114300" simplePos="0" relativeHeight="251721728" behindDoc="0" locked="0" layoutInCell="1" allowOverlap="1" wp14:anchorId="12EB39CC" wp14:editId="5AE4C5D8">
-                      <wp:simplePos x="0" y="0"/>
-                      <wp:positionH relativeFrom="column">
-                        <wp:posOffset>1147445</wp:posOffset>
-                      </wp:positionH>
-                      <wp:positionV relativeFrom="paragraph">
-                        <wp:posOffset>1426210</wp:posOffset>
-                      </wp:positionV>
-                      <wp:extent cx="488950" cy="463550"/>
-                      <wp:effectExtent l="76200" t="38100" r="25400" b="31750"/>
-                      <wp:wrapNone/>
-                      <wp:docPr id="57" name="연결선: 꺾임 57"/>
-                      <wp:cNvGraphicFramePr/>
-                      <a:graphic xmlns:a="http://schemas.openxmlformats.org/drawingml/2006/main">
-                        <a:graphicData uri="http://schemas.microsoft.com/office/word/2010/wordprocessingShape">
-                          <wps:wsp>
-                            <wps:cNvCnPr/>
-                            <wps:spPr>
-                              <a:xfrm flipH="1" flipV="1">
-                                <a:off x="0" y="0"/>
-                                <a:ext cx="488950" cy="463550"/>
-                              </a:xfrm>
-                              <a:prstGeom prst="bentConnector3">
-                                <a:avLst>
-                                  <a:gd name="adj1" fmla="val 100000"/>
-                                </a:avLst>
-                              </a:prstGeom>
-                              <a:ln>
-                                <a:tailEnd type="triangle"/>
-                              </a:ln>
-                            </wps:spPr>
-                            <wps:style>
-                              <a:lnRef idx="1">
-                                <a:schemeClr val="dk1"/>
-                              </a:lnRef>
-                              <a:fillRef idx="0">
-                                <a:schemeClr val="dk1"/>
-                              </a:fillRef>
-                              <a:effectRef idx="0">
-                                <a:schemeClr val="dk1"/>
-                              </a:effectRef>
-                              <a:fontRef idx="minor">
-                                <a:schemeClr val="tx1"/>
-                              </a:fontRef>
-                            </wps:style>
-                            <wps:bodyPr/>
-                          </wps:wsp>
-                        </a:graphicData>
-                      </a:graphic>
-                      <wp14:sizeRelH relativeFrom="margin">
-                        <wp14:pctWidth>0</wp14:pctWidth>
-                      </wp14:sizeRelH>
-                      <wp14:sizeRelV relativeFrom="margin">
-                        <wp14:pctHeight>0</wp14:pctHeight>
-                      </wp14:sizeRelV>
-                    </wp:anchor>
-                  </w:drawing>
-                </mc:Choice>
-                <mc:Fallback>
-                  <w:pict>
-                    <v:shapetype w14:anchorId="06537BA4" id="_x0000_t34" coordsize="21600,21600" o:spt="34" o:oned="t" adj="10800" path="m,l@0,0@0,21600,21600,21600e" filled="f">
-                      <v:stroke joinstyle="miter"/>
-                      <v:formulas>
-                        <v:f eqn="val #0"/>
-                      </v:formulas>
-                      <v:path arrowok="t" fillok="f" o:connecttype="none"/>
-                      <v:handles>
-                        <v:h position="#0,center"/>
-                      </v:handles>
-                      <o:lock v:ext="edit" shapetype="t"/>
-                    </v:shapetype>
-                    <v:shape id="연결선: 꺾임 57" o:spid="_x0000_s1026" type="#_x0000_t34" style="position:absolute;left:0;text-align:left;margin-left:90.35pt;margin-top:112.3pt;width:38.5pt;height:36.5pt;flip:x y;z-index:251721728;visibility:visible;mso-wrap-style:square;mso-width-percent:0;mso-height-percent:0;mso-wrap-distance-left:9pt;mso-wrap-distance-top:0;mso-wrap-distance-right:9pt;mso-wrap-distance-bottom:0;mso-position-horizontal:absolute;mso-position-horizontal-relative:text;mso-position-vertical:absolute;mso-position-vertical-relative:text;mso-width-percent:0;mso-height-percent:0;mso-width-relative:margin;mso-height-relative:margin" o:gfxdata="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" adj="21600" strokecolor="black [3200]" strokeweight=".5pt">
-                      <v:stroke endarrow="block"/>
-                    </v:shape>
-                  </w:pict>
-                </mc:Fallback>
-              </mc:AlternateContent>
-            </w:r>
-            <w:r>
-              <w:rPr>
-                <w:noProof/>
-              </w:rPr>
-              <mc:AlternateContent>
-                <mc:Choice Requires="wps">
-                  <w:drawing>
-                    <wp:anchor distT="0" distB="0" distL="114300" distR="114300" simplePos="0" relativeHeight="251720704" behindDoc="0" locked="0" layoutInCell="1" allowOverlap="1" wp14:anchorId="0561A27D" wp14:editId="34B648CC">
-                      <wp:simplePos x="0" y="0"/>
-                      <wp:positionH relativeFrom="column">
-                        <wp:posOffset>1464945</wp:posOffset>
-                      </wp:positionH>
-                      <wp:positionV relativeFrom="paragraph">
-                        <wp:posOffset>2272030</wp:posOffset>
-                      </wp:positionV>
-                      <wp:extent cx="914400" cy="336550"/>
-                      <wp:effectExtent l="0" t="0" r="0" b="6350"/>
-                      <wp:wrapNone/>
-                      <wp:docPr id="54" name="Text Box 54"/>
-                      <wp:cNvGraphicFramePr/>
-                      <a:graphic xmlns:a="http://schemas.openxmlformats.org/drawingml/2006/main">
-                        <a:graphicData uri="http://schemas.microsoft.com/office/word/2010/wordprocessingShape">
-                          <wps:wsp>
-                            <wps:cNvSpPr txBox="1"/>
-                            <wps:spPr>
-                              <a:xfrm>
-                                <a:off x="0" y="0"/>
-                                <a:ext cx="914400" cy="336550"/>
-                              </a:xfrm>
-                              <a:prstGeom prst="rect">
-                                <a:avLst/>
-                              </a:prstGeom>
-                              <a:noFill/>
-                              <a:ln w="6350">
-                                <a:noFill/>
-                              </a:ln>
-                            </wps:spPr>
-                            <wps:txbx>
-                              <w:txbxContent>
-                                <w:p>
-                                  <w:pPr>
-                                    <w:rPr>
-                                      <w:rFonts w:asciiTheme="majorHAnsi" w:eastAsiaTheme="majorHAnsi" w:hAnsiTheme="majorHAnsi"/>
-                                      <w:sz w:val="18"/>
-                                      <w:szCs w:val="21"/>
-                                    </w:rPr>
-                                  </w:pPr>
-                                  <w:r>
-                                    <w:rPr>
-                                      <w:rFonts w:asciiTheme="majorHAnsi" w:eastAsiaTheme="majorHAnsi" w:hAnsiTheme="majorHAnsi" w:hint="eastAsia"/>
-                                      <w:sz w:val="18"/>
-                                      <w:szCs w:val="21"/>
-                                    </w:rPr>
-                                    <w:t>버튼</w:t>
-                                  </w:r>
-                                </w:p>
-                              </w:txbxContent>
-                            </wps:txbx>
-                            <wps:bodyPr rot="0" spcFirstLastPara="0" vertOverflow="overflow" horzOverflow="overflow" vert="horz" wrap="none" lIns="91440" tIns="45720" rIns="91440" bIns="45720" numCol="1" spcCol="0" rtlCol="0" fromWordArt="0" anchor="t" anchorCtr="0" forceAA="0" compatLnSpc="1">
-                              <a:prstTxWarp prst="textNoShape">
-                                <a:avLst/>
-                              </a:prstTxWarp>
-                              <a:noAutofit/>
-                            </wps:bodyPr>
-                          </wps:wsp>
-                        </a:graphicData>
-                      </a:graphic>
-                      <wp14:sizeRelV relativeFrom="margin">
-                        <wp14:pctHeight>0</wp14:pctHeight>
-                      </wp14:sizeRelV>
-                    </wp:anchor>
-                  </w:drawing>
-                </mc:Choice>
-                <mc:Fallback>
-                  <w:pict>
-                    <v:shape w14:anchorId="0561A27D" id="Text Box 54" o:spid="_x0000_s1050" type="#_x0000_t202" style="position:absolute;margin-left:115.35pt;margin-top:178.9pt;width:1in;height:26.5pt;z-index:251720704;visibility:visible;mso-wrap-style:none;mso-height-percent:0;mso-wrap-distance-left:9pt;mso-wrap-distance-top:0;mso-wrap-distance-right:9pt;mso-wrap-distance-bottom:0;mso-position-horizontal:absolute;mso-position-horizontal-relative:text;mso-position-vertical:absolute;mso-position-vertical-relative:text;mso-height-percent:0;mso-height-relative:margin;v-text-anchor:top" o:gfxdata="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" filled="f" stroked="f" strokeweight=".5pt">
-                      <v:textbox>
-                        <w:txbxContent>
-                          <w:p>
-                            <w:pPr>
-                              <w:rPr>
-                                <w:rFonts w:asciiTheme="majorHAnsi" w:eastAsiaTheme="majorHAnsi" w:hAnsiTheme="majorHAnsi"/>
-                                <w:sz w:val="18"/>
-                                <w:szCs w:val="21"/>
-                              </w:rPr>
-                            </w:pPr>
-                            <w:r>
-                              <w:rPr>
-                                <w:rFonts w:asciiTheme="majorHAnsi" w:eastAsiaTheme="majorHAnsi" w:hAnsiTheme="majorHAnsi" w:hint="eastAsia"/>
-                                <w:sz w:val="18"/>
-                                <w:szCs w:val="21"/>
-                              </w:rPr>
-                              <w:t>버튼</w:t>
-                            </w:r>
-                          </w:p>
-                        </w:txbxContent>
-                      </v:textbox>
-                    </v:shape>
-                  </w:pict>
-                </mc:Fallback>
-              </mc:AlternateContent>
-            </w:r>
-            <w:r>
-              <w:rPr>
-                <w:noProof/>
-              </w:rPr>
-              <mc:AlternateContent>
-                <mc:Choice Requires="wps">
-                  <w:drawing>
-                    <wp:anchor distT="0" distB="0" distL="114300" distR="114300" simplePos="0" relativeHeight="251722752" behindDoc="0" locked="0" layoutInCell="1" allowOverlap="1" wp14:anchorId="7E1E9B09" wp14:editId="0FAD376F">
-                      <wp:simplePos x="0" y="0"/>
-                      <wp:positionH relativeFrom="column">
-                        <wp:posOffset>1642745</wp:posOffset>
-                      </wp:positionH>
-                      <wp:positionV relativeFrom="paragraph">
-                        <wp:posOffset>1896110</wp:posOffset>
-                      </wp:positionV>
-                      <wp:extent cx="0" cy="444500"/>
-                      <wp:effectExtent l="0" t="0" r="38100" b="31750"/>
-                      <wp:wrapNone/>
-                      <wp:docPr id="58" name="직선 연결선 58"/>
-                      <wp:cNvGraphicFramePr/>
-                      <a:graphic xmlns:a="http://schemas.openxmlformats.org/drawingml/2006/main">
-                        <a:graphicData uri="http://schemas.microsoft.com/office/word/2010/wordprocessingShape">
-                          <wps:wsp>
-                            <wps:cNvCnPr/>
-                            <wps:spPr>
-                              <a:xfrm>
-                                <a:off x="0" y="0"/>
-                                <a:ext cx="0" cy="444500"/>
-                              </a:xfrm>
-                              <a:prstGeom prst="line">
-                                <a:avLst/>
-                              </a:prstGeom>
-                            </wps:spPr>
-                            <wps:style>
-                              <a:lnRef idx="1">
-                                <a:schemeClr val="dk1"/>
-                              </a:lnRef>
-                              <a:fillRef idx="0">
-                                <a:schemeClr val="dk1"/>
-                              </a:fillRef>
-                              <a:effectRef idx="0">
-                                <a:schemeClr val="dk1"/>
-                              </a:effectRef>
-                              <a:fontRef idx="minor">
-                                <a:schemeClr val="tx1"/>
-                              </a:fontRef>
-                            </wps:style>
-                            <wps:bodyPr/>
-                          </wps:wsp>
-                        </a:graphicData>
-                      </a:graphic>
-                      <wp14:sizeRelH relativeFrom="margin">
-                        <wp14:pctWidth>0</wp14:pctWidth>
-                      </wp14:sizeRelH>
-                      <wp14:sizeRelV relativeFrom="margin">
-                        <wp14:pctHeight>0</wp14:pctHeight>
-                      </wp14:sizeRelV>
-                    </wp:anchor>
-                  </w:drawing>
-                </mc:Choice>
-                <mc:Fallback>
-                  <w:pict>
-                    <v:line w14:anchorId="7607D8BD" id="직선 연결선 58" o:spid="_x0000_s1026" style="position:absolute;left:0;text-align:left;z-index:251722752;visibility:visible;mso-wrap-style:square;mso-width-percent:0;mso-height-percent:0;mso-wrap-distance-left:9pt;mso-wrap-distance-top:0;mso-wrap-distance-right:9pt;mso-wrap-distance-bottom:0;mso-position-horizontal:absolute;mso-position-horizontal-relative:text;mso-position-vertical:absolute;mso-position-vertical-relative:text;mso-width-percent:0;mso-height-percent:0;mso-width-relative:margin;mso-height-relative:margin" from="129.35pt,149.3pt" to="129.35pt,184.3pt" o:gfxdata="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" strokecolor="black [3200]" strokeweight=".5pt">
-                      <v:stroke joinstyle="miter"/>
-                    </v:line>
-                  </w:pict>
-                </mc:Fallback>
-              </mc:AlternateContent>
-            </w:r>
-            <w:r>
-              <w:rPr>
-                <w:noProof/>
-              </w:rPr>
-              <mc:AlternateContent>
-                <mc:Choice Requires="wps">
-                  <w:drawing>
-                    <wp:anchor distT="0" distB="0" distL="114300" distR="114300" simplePos="0" relativeHeight="251719680" behindDoc="0" locked="0" layoutInCell="1" allowOverlap="1" wp14:anchorId="02A25FE5" wp14:editId="51EC9263">
-                      <wp:simplePos x="0" y="0"/>
-                      <wp:positionH relativeFrom="column">
-                        <wp:posOffset>1547495</wp:posOffset>
-                      </wp:positionH>
-                      <wp:positionV relativeFrom="paragraph">
-                        <wp:posOffset>2346325</wp:posOffset>
+                        <wp:posOffset>2802255</wp:posOffset>
                       </wp:positionV>
                       <wp:extent cx="251460" cy="143510"/>
                       <wp:effectExtent l="0" t="0" r="0" b="8890"/>
@@ -5804,7 +5812,7 @@
                 </mc:Choice>
                 <mc:Fallback>
                   <w:pict>
-                    <v:roundrect w14:anchorId="02A25FE5" id="사각형: 둥근 모서리 53" o:spid="_x0000_s1051" style="position:absolute;margin-left:121.85pt;margin-top:184.75pt;width:19.8pt;height:11.3pt;z-index:251719680;visibility:visible;mso-wrap-style:square;mso-width-percent:0;mso-height-percent:0;mso-wrap-distance-left:9pt;mso-wrap-distance-top:0;mso-wrap-distance-right:9pt;mso-wrap-distance-bottom:0;mso-position-horizontal:absolute;mso-position-horizontal-relative:text;mso-position-vertical:absolute;mso-position-vertical-relative:text;mso-width-percent:0;mso-height-percent:0;mso-width-relative:margin;mso-height-relative:margin;v-text-anchor:middle" arcsize="10923f" o:gfxdata="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" fillcolor="#fbe4d5 [661]" stroked="f" strokeweight="1pt">
+                    <v:roundrect w14:anchorId="02A25FE5" id="사각형: 둥근 모서리 53" o:spid="_x0000_s1049" style="position:absolute;margin-left:120.65pt;margin-top:220.65pt;width:19.8pt;height:11.3pt;z-index:251719680;visibility:visible;mso-wrap-style:square;mso-width-percent:0;mso-height-percent:0;mso-wrap-distance-left:9pt;mso-wrap-distance-top:0;mso-wrap-distance-right:9pt;mso-wrap-distance-bottom:0;mso-position-horizontal:absolute;mso-position-horizontal-relative:text;mso-position-vertical:absolute;mso-position-vertical-relative:text;mso-width-percent:0;mso-height-percent:0;mso-width-relative:margin;mso-height-relative:margin;v-text-anchor:middle" arcsize="10923f" o:gfxdata="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" fillcolor="#fbe4d5 [661]" stroked="f" strokeweight="1pt">
                       <v:stroke joinstyle="miter"/>
                       <v:textbox>
                         <w:txbxContent>
@@ -5837,14 +5845,83 @@
               <w:rPr>
                 <w:noProof/>
               </w:rPr>
+              <mc:AlternateContent>
+                <mc:Choice Requires="wps">
+                  <w:drawing>
+                    <wp:anchor distT="0" distB="0" distL="114300" distR="114300" simplePos="0" relativeHeight="251722752" behindDoc="0" locked="0" layoutInCell="1" allowOverlap="1" wp14:anchorId="7E1E9B09" wp14:editId="217ABB77">
+                      <wp:simplePos x="0" y="0"/>
+                      <wp:positionH relativeFrom="column">
+                        <wp:posOffset>1628775</wp:posOffset>
+                      </wp:positionH>
+                      <wp:positionV relativeFrom="paragraph">
+                        <wp:posOffset>2352040</wp:posOffset>
+                      </wp:positionV>
+                      <wp:extent cx="0" cy="444500"/>
+                      <wp:effectExtent l="0" t="0" r="38100" b="31750"/>
+                      <wp:wrapNone/>
+                      <wp:docPr id="58" name="직선 연결선 58"/>
+                      <wp:cNvGraphicFramePr/>
+                      <a:graphic xmlns:a="http://schemas.openxmlformats.org/drawingml/2006/main">
+                        <a:graphicData uri="http://schemas.microsoft.com/office/word/2010/wordprocessingShape">
+                          <wps:wsp>
+                            <wps:cNvCnPr/>
+                            <wps:spPr>
+                              <a:xfrm>
+                                <a:off x="0" y="0"/>
+                                <a:ext cx="0" cy="444500"/>
+                              </a:xfrm>
+                              <a:prstGeom prst="line">
+                                <a:avLst/>
+                              </a:prstGeom>
+                            </wps:spPr>
+                            <wps:style>
+                              <a:lnRef idx="1">
+                                <a:schemeClr val="dk1"/>
+                              </a:lnRef>
+                              <a:fillRef idx="0">
+                                <a:schemeClr val="dk1"/>
+                              </a:fillRef>
+                              <a:effectRef idx="0">
+                                <a:schemeClr val="dk1"/>
+                              </a:effectRef>
+                              <a:fontRef idx="minor">
+                                <a:schemeClr val="tx1"/>
+                              </a:fontRef>
+                            </wps:style>
+                            <wps:bodyPr/>
+                          </wps:wsp>
+                        </a:graphicData>
+                      </a:graphic>
+                      <wp14:sizeRelH relativeFrom="margin">
+                        <wp14:pctWidth>0</wp14:pctWidth>
+                      </wp14:sizeRelH>
+                      <wp14:sizeRelV relativeFrom="margin">
+                        <wp14:pctHeight>0</wp14:pctHeight>
+                      </wp14:sizeRelV>
+                    </wp:anchor>
+                  </w:drawing>
+                </mc:Choice>
+                <mc:Fallback>
+                  <w:pict>
+                    <v:line w14:anchorId="57D885F3" id="직선 연결선 58" o:spid="_x0000_s1026" style="position:absolute;left:0;text-align:left;z-index:251722752;visibility:visible;mso-wrap-style:square;mso-width-percent:0;mso-height-percent:0;mso-wrap-distance-left:9pt;mso-wrap-distance-top:0;mso-wrap-distance-right:9pt;mso-wrap-distance-bottom:0;mso-position-horizontal:absolute;mso-position-horizontal-relative:text;mso-position-vertical:absolute;mso-position-vertical-relative:text;mso-width-percent:0;mso-height-percent:0;mso-width-relative:margin;mso-height-relative:margin" from="128.25pt,185.2pt" to="128.25pt,220.2pt" o:gfxdata="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" strokecolor="black [3200]" strokeweight=".5pt">
+                      <v:stroke joinstyle="miter"/>
+                    </v:line>
+                  </w:pict>
+                </mc:Fallback>
+              </mc:AlternateContent>
+            </w:r>
+            <w:r>
+              <w:rPr>
+                <w:noProof/>
+              </w:rPr>
               <w:drawing>
-                <wp:anchor distT="0" distB="0" distL="114300" distR="114300" simplePos="0" relativeHeight="251718656" behindDoc="0" locked="0" layoutInCell="1" allowOverlap="1" wp14:anchorId="2E792862" wp14:editId="1379CA5D">
+                <wp:anchor distT="0" distB="0" distL="114300" distR="114300" simplePos="0" relativeHeight="251718656" behindDoc="0" locked="0" layoutInCell="1" allowOverlap="1" wp14:anchorId="2E792862" wp14:editId="1C380B92">
                   <wp:simplePos x="0" y="0"/>
                   <wp:positionH relativeFrom="column">
-                    <wp:posOffset>1530985</wp:posOffset>
+                    <wp:posOffset>1523365</wp:posOffset>
                   </wp:positionH>
                   <wp:positionV relativeFrom="paragraph">
-                    <wp:posOffset>2503805</wp:posOffset>
+                    <wp:posOffset>2958465</wp:posOffset>
                   </wp:positionV>
                   <wp:extent cx="297180" cy="297180"/>
                   <wp:effectExtent l="0" t="0" r="0" b="0"/>
@@ -5912,18 +5989,335 @@
             <w:r>
               <w:rPr>
                 <w:noProof/>
+              </w:rPr>
+              <mc:AlternateContent>
+                <mc:Choice Requires="wps">
+                  <w:drawing>
+                    <wp:anchor distT="0" distB="0" distL="114300" distR="114300" simplePos="0" relativeHeight="251720704" behindDoc="0" locked="0" layoutInCell="1" allowOverlap="1" wp14:anchorId="0561A27D" wp14:editId="2D20B04A">
+                      <wp:simplePos x="0" y="0"/>
+                      <wp:positionH relativeFrom="column">
+                        <wp:posOffset>1457325</wp:posOffset>
+                      </wp:positionH>
+                      <wp:positionV relativeFrom="paragraph">
+                        <wp:posOffset>2726690</wp:posOffset>
+                      </wp:positionV>
+                      <wp:extent cx="914400" cy="336550"/>
+                      <wp:effectExtent l="0" t="0" r="0" b="6350"/>
+                      <wp:wrapNone/>
+                      <wp:docPr id="54" name="Text Box 54"/>
+                      <wp:cNvGraphicFramePr/>
+                      <a:graphic xmlns:a="http://schemas.openxmlformats.org/drawingml/2006/main">
+                        <a:graphicData uri="http://schemas.microsoft.com/office/word/2010/wordprocessingShape">
+                          <wps:wsp>
+                            <wps:cNvSpPr txBox="1"/>
+                            <wps:spPr>
+                              <a:xfrm>
+                                <a:off x="0" y="0"/>
+                                <a:ext cx="914400" cy="336550"/>
+                              </a:xfrm>
+                              <a:prstGeom prst="rect">
+                                <a:avLst/>
+                              </a:prstGeom>
+                              <a:noFill/>
+                              <a:ln w="6350">
+                                <a:noFill/>
+                              </a:ln>
+                            </wps:spPr>
+                            <wps:txbx>
+                              <w:txbxContent>
+                                <w:p>
+                                  <w:pPr>
+                                    <w:rPr>
+                                      <w:rFonts w:asciiTheme="majorHAnsi" w:eastAsiaTheme="majorHAnsi" w:hAnsiTheme="majorHAnsi"/>
+                                      <w:sz w:val="18"/>
+                                      <w:szCs w:val="21"/>
+                                    </w:rPr>
+                                  </w:pPr>
+                                  <w:r>
+                                    <w:rPr>
+                                      <w:rFonts w:asciiTheme="majorHAnsi" w:eastAsiaTheme="majorHAnsi" w:hAnsiTheme="majorHAnsi" w:hint="eastAsia"/>
+                                      <w:sz w:val="18"/>
+                                      <w:szCs w:val="21"/>
+                                    </w:rPr>
+                                    <w:t>버튼</w:t>
+                                  </w:r>
+                                </w:p>
+                              </w:txbxContent>
+                            </wps:txbx>
+                            <wps:bodyPr rot="0" spcFirstLastPara="0" vertOverflow="overflow" horzOverflow="overflow" vert="horz" wrap="none" lIns="91440" tIns="45720" rIns="91440" bIns="45720" numCol="1" spcCol="0" rtlCol="0" fromWordArt="0" anchor="t" anchorCtr="0" forceAA="0" compatLnSpc="1">
+                              <a:prstTxWarp prst="textNoShape">
+                                <a:avLst/>
+                              </a:prstTxWarp>
+                              <a:noAutofit/>
+                            </wps:bodyPr>
+                          </wps:wsp>
+                        </a:graphicData>
+                      </a:graphic>
+                      <wp14:sizeRelV relativeFrom="margin">
+                        <wp14:pctHeight>0</wp14:pctHeight>
+                      </wp14:sizeRelV>
+                    </wp:anchor>
+                  </w:drawing>
+                </mc:Choice>
+                <mc:Fallback>
+                  <w:pict>
+                    <v:shape w14:anchorId="0561A27D" id="Text Box 54" o:spid="_x0000_s1050" type="#_x0000_t202" style="position:absolute;margin-left:114.75pt;margin-top:214.7pt;width:1in;height:26.5pt;z-index:251720704;visibility:visible;mso-wrap-style:none;mso-height-percent:0;mso-wrap-distance-left:9pt;mso-wrap-distance-top:0;mso-wrap-distance-right:9pt;mso-wrap-distance-bottom:0;mso-position-horizontal:absolute;mso-position-horizontal-relative:text;mso-position-vertical:absolute;mso-position-vertical-relative:text;mso-height-percent:0;mso-height-relative:margin;v-text-anchor:top" o:gfxdata="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" filled="f" stroked="f" strokeweight=".5pt">
+                      <v:textbox>
+                        <w:txbxContent>
+                          <w:p>
+                            <w:pPr>
+                              <w:rPr>
+                                <w:rFonts w:asciiTheme="majorHAnsi" w:eastAsiaTheme="majorHAnsi" w:hAnsiTheme="majorHAnsi"/>
+                                <w:sz w:val="18"/>
+                                <w:szCs w:val="21"/>
+                              </w:rPr>
+                            </w:pPr>
+                            <w:r>
+                              <w:rPr>
+                                <w:rFonts w:asciiTheme="majorHAnsi" w:eastAsiaTheme="majorHAnsi" w:hAnsiTheme="majorHAnsi" w:hint="eastAsia"/>
+                                <w:sz w:val="18"/>
+                                <w:szCs w:val="21"/>
+                              </w:rPr>
+                              <w:t>버튼</w:t>
+                            </w:r>
+                          </w:p>
+                        </w:txbxContent>
+                      </v:textbox>
+                    </v:shape>
+                  </w:pict>
+                </mc:Fallback>
+              </mc:AlternateContent>
+            </w:r>
+            <w:r>
+              <w:rPr>
+                <w:noProof/>
+              </w:rPr>
+              <mc:AlternateContent>
+                <mc:Choice Requires="wps">
+                  <w:drawing>
+                    <wp:anchor distT="0" distB="0" distL="114300" distR="114300" simplePos="0" relativeHeight="251721728" behindDoc="0" locked="0" layoutInCell="1" allowOverlap="1" wp14:anchorId="12EB39CC" wp14:editId="5A17CEF6">
+                      <wp:simplePos x="0" y="0"/>
+                      <wp:positionH relativeFrom="column">
+                        <wp:posOffset>1139825</wp:posOffset>
+                      </wp:positionH>
+                      <wp:positionV relativeFrom="paragraph">
+                        <wp:posOffset>1880870</wp:posOffset>
+                      </wp:positionV>
+                      <wp:extent cx="488950" cy="463550"/>
+                      <wp:effectExtent l="76200" t="38100" r="25400" b="31750"/>
+                      <wp:wrapNone/>
+                      <wp:docPr id="57" name="연결선: 꺾임 57"/>
+                      <wp:cNvGraphicFramePr/>
+                      <a:graphic xmlns:a="http://schemas.openxmlformats.org/drawingml/2006/main">
+                        <a:graphicData uri="http://schemas.microsoft.com/office/word/2010/wordprocessingShape">
+                          <wps:wsp>
+                            <wps:cNvCnPr/>
+                            <wps:spPr>
+                              <a:xfrm flipH="1" flipV="1">
+                                <a:off x="0" y="0"/>
+                                <a:ext cx="488950" cy="463550"/>
+                              </a:xfrm>
+                              <a:prstGeom prst="bentConnector3">
+                                <a:avLst>
+                                  <a:gd name="adj1" fmla="val 100000"/>
+                                </a:avLst>
+                              </a:prstGeom>
+                              <a:ln>
+                                <a:tailEnd type="triangle"/>
+                              </a:ln>
+                            </wps:spPr>
+                            <wps:style>
+                              <a:lnRef idx="1">
+                                <a:schemeClr val="dk1"/>
+                              </a:lnRef>
+                              <a:fillRef idx="0">
+                                <a:schemeClr val="dk1"/>
+                              </a:fillRef>
+                              <a:effectRef idx="0">
+                                <a:schemeClr val="dk1"/>
+                              </a:effectRef>
+                              <a:fontRef idx="minor">
+                                <a:schemeClr val="tx1"/>
+                              </a:fontRef>
+                            </wps:style>
+                            <wps:bodyPr/>
+                          </wps:wsp>
+                        </a:graphicData>
+                      </a:graphic>
+                      <wp14:sizeRelH relativeFrom="margin">
+                        <wp14:pctWidth>0</wp14:pctWidth>
+                      </wp14:sizeRelH>
+                      <wp14:sizeRelV relativeFrom="margin">
+                        <wp14:pctHeight>0</wp14:pctHeight>
+                      </wp14:sizeRelV>
+                    </wp:anchor>
+                  </w:drawing>
+                </mc:Choice>
+                <mc:Fallback>
+                  <w:pict>
+                    <v:shapetype w14:anchorId="23B22DCC" id="_x0000_t34" coordsize="21600,21600" o:spt="34" o:oned="t" adj="10800" path="m,l@0,0@0,21600,21600,21600e" filled="f">
+                      <v:stroke joinstyle="miter"/>
+                      <v:formulas>
+                        <v:f eqn="val #0"/>
+                      </v:formulas>
+                      <v:path arrowok="t" fillok="f" o:connecttype="none"/>
+                      <v:handles>
+                        <v:h position="#0,center"/>
+                      </v:handles>
+                      <o:lock v:ext="edit" shapetype="t"/>
+                    </v:shapetype>
+                    <v:shape id="연결선: 꺾임 57" o:spid="_x0000_s1026" type="#_x0000_t34" style="position:absolute;left:0;text-align:left;margin-left:89.75pt;margin-top:148.1pt;width:38.5pt;height:36.5pt;flip:x y;z-index:251721728;visibility:visible;mso-wrap-style:square;mso-width-percent:0;mso-height-percent:0;mso-wrap-distance-left:9pt;mso-wrap-distance-top:0;mso-wrap-distance-right:9pt;mso-wrap-distance-bottom:0;mso-position-horizontal:absolute;mso-position-horizontal-relative:text;mso-position-vertical:absolute;mso-position-vertical-relative:text;mso-width-percent:0;mso-height-percent:0;mso-width-relative:margin;mso-height-relative:margin" o:gfxdata="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" adj="21600" strokecolor="black [3200]" strokeweight=".5pt">
+                      <v:stroke endarrow="block"/>
+                    </v:shape>
+                  </w:pict>
+                </mc:Fallback>
+              </mc:AlternateContent>
+            </w:r>
+            <w:r>
+              <w:rPr>
+                <w:noProof/>
+              </w:rPr>
+              <mc:AlternateContent>
+                <mc:Choice Requires="wps">
+                  <w:drawing>
+                    <wp:anchor distT="0" distB="0" distL="114300" distR="114300" simplePos="0" relativeHeight="251723776" behindDoc="0" locked="0" layoutInCell="1" allowOverlap="1" wp14:anchorId="70D1699E" wp14:editId="5E6BA987">
+                      <wp:simplePos x="0" y="0"/>
+                      <wp:positionH relativeFrom="column">
+                        <wp:posOffset>1584325</wp:posOffset>
+                      </wp:positionH>
+                      <wp:positionV relativeFrom="paragraph">
+                        <wp:posOffset>2360295</wp:posOffset>
+                      </wp:positionV>
+                      <wp:extent cx="914400" cy="279400"/>
+                      <wp:effectExtent l="0" t="0" r="0" b="6350"/>
+                      <wp:wrapNone/>
+                      <wp:docPr id="59" name="Text Box 59"/>
+                      <wp:cNvGraphicFramePr/>
+                      <a:graphic xmlns:a="http://schemas.openxmlformats.org/drawingml/2006/main">
+                        <a:graphicData uri="http://schemas.microsoft.com/office/word/2010/wordprocessingShape">
+                          <wps:wsp>
+                            <wps:cNvSpPr txBox="1"/>
+                            <wps:spPr>
+                              <a:xfrm>
+                                <a:off x="0" y="0"/>
+                                <a:ext cx="914400" cy="279400"/>
+                              </a:xfrm>
+                              <a:prstGeom prst="rect">
+                                <a:avLst/>
+                              </a:prstGeom>
+                              <a:noFill/>
+                              <a:ln w="6350">
+                                <a:noFill/>
+                              </a:ln>
+                            </wps:spPr>
+                            <wps:txbx>
+                              <w:txbxContent>
+                                <w:p>
+                                  <w:pPr>
+                                    <w:rPr>
+                                      <w:sz w:val="16"/>
+                                      <w:szCs w:val="20"/>
+                                    </w:rPr>
+                                  </w:pPr>
+                                  <w:r>
+                                    <w:rPr>
+                                      <w:rFonts w:hint="eastAsia"/>
+                                      <w:sz w:val="16"/>
+                                      <w:szCs w:val="20"/>
+                                    </w:rPr>
+                                    <w:t>버튼</w:t>
+                                  </w:r>
+                                  <w:r>
+                                    <w:rPr>
+                                      <w:rFonts w:hint="eastAsia"/>
+                                      <w:sz w:val="16"/>
+                                      <w:szCs w:val="20"/>
+                                    </w:rPr>
+                                    <w:t xml:space="preserve"> O</w:t>
+                                  </w:r>
+                                  <w:r>
+                                    <w:rPr>
+                                      <w:sz w:val="16"/>
+                                      <w:szCs w:val="20"/>
+                                    </w:rPr>
+                                    <w:t>n/Off</w:t>
+                                  </w:r>
+                                </w:p>
+                              </w:txbxContent>
+                            </wps:txbx>
+                            <wps:bodyPr rot="0" spcFirstLastPara="0" vertOverflow="overflow" horzOverflow="overflow" vert="horz" wrap="none" lIns="91440" tIns="45720" rIns="91440" bIns="45720" numCol="1" spcCol="0" rtlCol="0" fromWordArt="0" anchor="t" anchorCtr="0" forceAA="0" compatLnSpc="1">
+                              <a:prstTxWarp prst="textNoShape">
+                                <a:avLst/>
+                              </a:prstTxWarp>
+                              <a:noAutofit/>
+                            </wps:bodyPr>
+                          </wps:wsp>
+                        </a:graphicData>
+                      </a:graphic>
+                      <wp14:sizeRelV relativeFrom="margin">
+                        <wp14:pctHeight>0</wp14:pctHeight>
+                      </wp14:sizeRelV>
+                    </wp:anchor>
+                  </w:drawing>
+                </mc:Choice>
+                <mc:Fallback>
+                  <w:pict>
+                    <v:shape w14:anchorId="70D1699E" id="Text Box 59" o:spid="_x0000_s1051" type="#_x0000_t202" style="position:absolute;margin-left:124.75pt;margin-top:185.85pt;width:1in;height:22pt;z-index:251723776;visibility:visible;mso-wrap-style:none;mso-height-percent:0;mso-wrap-distance-left:9pt;mso-wrap-distance-top:0;mso-wrap-distance-right:9pt;mso-wrap-distance-bottom:0;mso-position-horizontal:absolute;mso-position-horizontal-relative:text;mso-position-vertical:absolute;mso-position-vertical-relative:text;mso-height-percent:0;mso-height-relative:margin;v-text-anchor:top" o:gfxdata="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" filled="f" stroked="f" strokeweight=".5pt">
+                      <v:textbox>
+                        <w:txbxContent>
+                          <w:p>
+                            <w:pPr>
+                              <w:rPr>
+                                <w:sz w:val="16"/>
+                                <w:szCs w:val="20"/>
+                              </w:rPr>
+                            </w:pPr>
+                            <w:r>
+                              <w:rPr>
+                                <w:rFonts w:hint="eastAsia"/>
+                                <w:sz w:val="16"/>
+                                <w:szCs w:val="20"/>
+                              </w:rPr>
+                              <w:t>버튼</w:t>
+                            </w:r>
+                            <w:r>
+                              <w:rPr>
+                                <w:rFonts w:hint="eastAsia"/>
+                                <w:sz w:val="16"/>
+                                <w:szCs w:val="20"/>
+                              </w:rPr>
+                              <w:t xml:space="preserve"> O</w:t>
+                            </w:r>
+                            <w:r>
+                              <w:rPr>
+                                <w:sz w:val="16"/>
+                                <w:szCs w:val="20"/>
+                              </w:rPr>
+                              <w:t>n/Off</w:t>
+                            </w:r>
+                          </w:p>
+                        </w:txbxContent>
+                      </v:textbox>
+                    </v:shape>
+                  </w:pict>
+                </mc:Fallback>
+              </mc:AlternateContent>
+            </w:r>
+            <w:r>
+              <w:rPr>
+                <w:noProof/>
                 <w:color w:val="0000FF"/>
               </w:rPr>
               <mc:AlternateContent>
                 <mc:Choice Requires="wpg">
                   <w:drawing>
-                    <wp:anchor distT="0" distB="0" distL="114300" distR="114300" simplePos="0" relativeHeight="251717632" behindDoc="0" locked="0" layoutInCell="1" allowOverlap="1" wp14:anchorId="205C4093" wp14:editId="0F9F30C0">
+                    <wp:anchor distT="0" distB="0" distL="114300" distR="114300" simplePos="0" relativeHeight="251717632" behindDoc="0" locked="0" layoutInCell="1" allowOverlap="1" wp14:anchorId="205C4093" wp14:editId="63538B0A">
                       <wp:simplePos x="0" y="0"/>
                       <wp:positionH relativeFrom="column">
                         <wp:posOffset>1376045</wp:posOffset>
                       </wp:positionH>
                       <wp:positionV relativeFrom="paragraph">
-                        <wp:posOffset>1116330</wp:posOffset>
+                        <wp:posOffset>1563370</wp:posOffset>
                       </wp:positionV>
                       <wp:extent cx="403860" cy="121920"/>
                       <wp:effectExtent l="0" t="0" r="53340" b="30480"/>
@@ -6024,7 +6418,7 @@
                 </mc:Choice>
                 <mc:Fallback>
                   <w:pict>
-                    <v:group w14:anchorId="0F27F356" id="그룹 51" o:spid="_x0000_s1026" style="position:absolute;left:0;text-align:left;margin-left:108.35pt;margin-top:87.9pt;width:31.8pt;height:9.6pt;z-index:251717632" coordsize="403860,121920" o:gfxdata="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">
+                    <v:group w14:anchorId="388ED22A" id="그룹 51" o:spid="_x0000_s1026" style="position:absolute;left:0;text-align:left;margin-left:108.35pt;margin-top:123.1pt;width:31.8pt;height:9.6pt;z-index:251717632" coordsize="403860,121920" o:gfxdata="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">
                       <v:line id="직선 연결선 49" o:spid="_x0000_s1027" style="position:absolute;visibility:visible;mso-wrap-style:square" from="0,121920" to="403860,121920" o:connectortype="straight" o:gfxdata="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" strokecolor="white [3212]" strokeweight="6pt">
                         <v:stroke joinstyle="miter"/>
                       </v:line>
@@ -6036,11 +6430,54 @@
             </w:r>
             <w:r>
               <w:rPr>
+                <w:rFonts w:hint="eastAsia"/>
+              </w:rPr>
+              <w:t>-A</w:t>
+            </w:r>
+            <w:r>
+              <w:t>ndroid Studio</w:t>
+            </w:r>
+            <w:r>
+              <w:rPr>
+                <w:rFonts w:hint="eastAsia"/>
+              </w:rPr>
+              <w:t xml:space="preserve">에서 </w:t>
+            </w:r>
+            <w:r>
+              <w:t>NotificationCompat API</w:t>
+            </w:r>
+            <w:r>
+              <w:rPr>
+                <w:rFonts w:hint="eastAsia"/>
+              </w:rPr>
+              <w:t>를 이용하여 특정 거리 이상 멀어질 때</w:t>
+            </w:r>
+            <w:r>
+              <w:rPr>
+                <w:rFonts w:hint="eastAsia"/>
+              </w:rPr>
+              <w:t>나 버튼을 눌렀을 때</w:t>
+            </w:r>
+            <w:r>
+              <w:rPr>
+                <w:rFonts w:hint="eastAsia"/>
+              </w:rPr>
+              <w:t xml:space="preserve"> 알림을 핸드폰에 울리도록 설정한다.</w:t>
+            </w:r>
+            <w:r>
+              <w:rPr>
                 <w:noProof/>
                 <w:color w:val="0000FF"/>
               </w:rPr>
+              <w:t xml:space="preserve"> </w:t>
+            </w:r>
+            <w:r>
+              <w:rPr>
+                <w:noProof/>
+                <w:color w:val="0000FF"/>
+              </w:rPr>
               <w:drawing>
-                <wp:inline distT="0" distB="0" distL="0" distR="0" wp14:anchorId="033AB3F0" wp14:editId="0A647479">
+                <wp:inline distT="0" distB="0" distL="0" distR="0" wp14:anchorId="3ADDB5D0" wp14:editId="1709E729">
                   <wp:extent cx="5546725" cy="2880169"/>
                   <wp:effectExtent l="0" t="0" r="4445" b="0"/>
                   <wp:docPr id="46" name="그림 46"/>
@@ -6088,643 +6525,6 @@
               <w:jc w:val="left"/>
               <w:rPr>
                 <w:b/>
-              </w:rPr>
-            </w:pPr>
-            <w:r>
-              <w:rPr>
-                <w:rFonts w:hint="eastAsia"/>
-                <w:b/>
-              </w:rPr>
-              <w:t>가.</w:t>
-            </w:r>
-            <w:r>
-              <w:rPr>
-                <w:b/>
-              </w:rPr>
-              <w:t xml:space="preserve"> </w:t>
-            </w:r>
-            <w:r>
-              <w:rPr>
-                <w:rFonts w:hint="eastAsia"/>
-                <w:b/>
-              </w:rPr>
-              <w:t>필요한 기술</w:t>
-            </w:r>
-          </w:p>
-          <w:p>
-            <w:pPr>
-              <w:jc w:val="left"/>
-              <w:rPr>
-                <w:bCs/>
-              </w:rPr>
-            </w:pPr>
-            <w:r>
-              <w:rPr>
-                <w:bCs/>
-              </w:rPr>
-              <w:t>-</w:t>
-            </w:r>
-            <w:r>
-              <w:rPr>
-                <w:rFonts w:hint="eastAsia"/>
-                <w:bCs/>
-              </w:rPr>
-              <w:t xml:space="preserve">앱에서 입력한 정보에 대한 </w:t>
-            </w:r>
-            <w:r>
-              <w:rPr>
-                <w:bCs/>
-              </w:rPr>
-              <w:t xml:space="preserve">Database </w:t>
-            </w:r>
-            <w:r>
-              <w:rPr>
-                <w:rFonts w:hint="eastAsia"/>
-                <w:bCs/>
-              </w:rPr>
-              <w:t>생성 및 조작</w:t>
-            </w:r>
-          </w:p>
-          <w:p>
-            <w:pPr>
-              <w:jc w:val="left"/>
-              <w:rPr>
-                <w:bCs/>
-              </w:rPr>
-            </w:pPr>
-            <w:r>
-              <w:rPr>
-                <w:rFonts w:hint="eastAsia"/>
-                <w:bCs/>
-              </w:rPr>
-              <w:t>-</w:t>
-            </w:r>
-            <w:r>
-              <w:rPr>
-                <w:rFonts w:hint="eastAsia"/>
-                <w:bCs/>
-              </w:rPr>
-              <w:t xml:space="preserve">핸드폰과 </w:t>
-            </w:r>
-            <w:r>
-              <w:rPr>
-                <w:bCs/>
-              </w:rPr>
-              <w:t xml:space="preserve">IoT </w:t>
-            </w:r>
-            <w:r>
-              <w:rPr>
-                <w:rFonts w:hint="eastAsia"/>
-                <w:bCs/>
-              </w:rPr>
-              <w:t>기기 연결</w:t>
-            </w:r>
-          </w:p>
-          <w:p>
-            <w:pPr>
-              <w:jc w:val="left"/>
-              <w:rPr>
-                <w:bCs/>
-              </w:rPr>
-            </w:pPr>
-            <w:r>
-              <w:rPr>
-                <w:bCs/>
-              </w:rPr>
-              <w:t>-</w:t>
-            </w:r>
-            <w:r>
-              <w:rPr>
-                <w:bCs/>
-              </w:rPr>
-              <w:t xml:space="preserve">IoT </w:t>
-            </w:r>
-            <w:r>
-              <w:rPr>
-                <w:rFonts w:hint="eastAsia"/>
-                <w:bCs/>
-              </w:rPr>
-              <w:t xml:space="preserve">보드에서 명령을 통해 </w:t>
-            </w:r>
-            <w:r>
-              <w:rPr>
-                <w:bCs/>
-              </w:rPr>
-              <w:t xml:space="preserve">LED, Buzzer </w:t>
-            </w:r>
-            <w:r>
-              <w:rPr>
-                <w:rFonts w:hint="eastAsia"/>
-                <w:bCs/>
-              </w:rPr>
-              <w:t>조작</w:t>
-            </w:r>
-          </w:p>
-          <w:p>
-            <w:pPr>
-              <w:jc w:val="left"/>
-              <w:rPr>
-                <w:bCs/>
-              </w:rPr>
-            </w:pPr>
-            <w:r>
-              <w:rPr>
-                <w:rFonts w:hint="eastAsia"/>
-                <w:bCs/>
-              </w:rPr>
-              <w:t>-</w:t>
-            </w:r>
-            <w:r>
-              <w:rPr>
-                <w:bCs/>
-              </w:rPr>
-              <w:t xml:space="preserve">IoT </w:t>
-            </w:r>
-            <w:r>
-              <w:rPr>
-                <w:rFonts w:hint="eastAsia"/>
-                <w:bCs/>
-              </w:rPr>
-              <w:t>보드와 센서를 연결하기 위한 회로 지식</w:t>
-            </w:r>
-          </w:p>
-          <w:p>
-            <w:pPr>
-              <w:jc w:val="left"/>
-              <w:rPr>
-                <w:bCs/>
-              </w:rPr>
-            </w:pPr>
-            <w:r>
-              <w:rPr>
-                <w:rFonts w:hint="eastAsia"/>
-                <w:bCs/>
-              </w:rPr>
-              <w:t>-기기의 G</w:t>
-            </w:r>
-            <w:r>
-              <w:rPr>
-                <w:bCs/>
-              </w:rPr>
-              <w:t xml:space="preserve">PS </w:t>
-            </w:r>
-            <w:r>
-              <w:rPr>
-                <w:rFonts w:hint="eastAsia"/>
-                <w:bCs/>
-              </w:rPr>
-              <w:t>위치 정보 전달 및 핸드폰과의 거리 계산</w:t>
-            </w:r>
-          </w:p>
-          <w:p>
-            <w:pPr>
-              <w:jc w:val="left"/>
-              <w:rPr>
-                <w:bCs/>
-              </w:rPr>
-            </w:pPr>
-            <w:r>
-              <w:rPr>
-                <w:bCs/>
-              </w:rPr>
-              <w:t>-</w:t>
-            </w:r>
-            <w:r>
-              <w:rPr>
-                <w:rFonts w:hint="eastAsia"/>
-                <w:bCs/>
-              </w:rPr>
-              <w:t>앱 디자인 및 기능 구현</w:t>
-            </w:r>
-          </w:p>
-          <w:p>
-            <w:pPr>
-              <w:jc w:val="left"/>
-              <w:rPr>
-                <w:bCs/>
-              </w:rPr>
-            </w:pPr>
-            <w:r>
-              <w:rPr>
-                <w:rFonts w:hint="eastAsia"/>
-                <w:bCs/>
-              </w:rPr>
-              <w:t>-</w:t>
-            </w:r>
-            <w:r>
-              <w:rPr>
-                <w:rFonts w:hint="eastAsia"/>
-                <w:bCs/>
-              </w:rPr>
-              <w:t>설정한 거리보다 멀어</w:t>
-            </w:r>
-            <w:r>
-              <w:rPr>
-                <w:rFonts w:hint="eastAsia"/>
-                <w:bCs/>
-              </w:rPr>
-              <w:t>지</w:t>
-            </w:r>
-            <w:r>
-              <w:rPr>
-                <w:rFonts w:hint="eastAsia"/>
-                <w:bCs/>
-              </w:rPr>
-              <w:t>거나 버튼을 누르면</w:t>
-            </w:r>
-            <w:r>
-              <w:rPr>
-                <w:rFonts w:hint="eastAsia"/>
-                <w:bCs/>
-              </w:rPr>
-              <w:t xml:space="preserve"> </w:t>
-            </w:r>
-            <w:r>
-              <w:rPr>
-                <w:rFonts w:hint="eastAsia"/>
-                <w:bCs/>
-              </w:rPr>
-              <w:t>핸드폰에 알림 울리기</w:t>
-            </w:r>
-          </w:p>
-          <w:p>
-            <w:pPr>
-              <w:jc w:val="left"/>
-              <w:rPr>
-                <w:b/>
-                <w:bCs/>
-              </w:rPr>
-            </w:pPr>
-            <w:r>
-              <w:rPr>
-                <w:rFonts w:hint="eastAsia"/>
-                <w:b/>
-                <w:bCs/>
-              </w:rPr>
-              <w:t>나.</w:t>
-            </w:r>
-            <w:r>
-              <w:rPr>
-                <w:b/>
-                <w:bCs/>
-              </w:rPr>
-              <w:t xml:space="preserve"> </w:t>
-            </w:r>
-            <w:r>
-              <w:rPr>
-                <w:rFonts w:hint="eastAsia"/>
-                <w:b/>
-                <w:bCs/>
-              </w:rPr>
-              <w:t>구현 방법</w:t>
-            </w:r>
-          </w:p>
-          <w:p>
-            <w:pPr>
-              <w:jc w:val="left"/>
-            </w:pPr>
-            <w:r>
-              <w:rPr>
-                <w:rFonts w:hint="eastAsia"/>
-              </w:rPr>
-              <w:t xml:space="preserve">-안드로이드의 성능과 용량을 생각하여 </w:t>
-            </w:r>
-            <w:r>
-              <w:t>SQLite</w:t>
-            </w:r>
-            <w:r>
-              <w:rPr>
-                <w:rFonts w:hint="eastAsia"/>
-              </w:rPr>
-              <w:t xml:space="preserve">를 이용한 </w:t>
-            </w:r>
-            <w:r>
-              <w:t xml:space="preserve">DB </w:t>
-            </w:r>
-            <w:r>
-              <w:rPr>
-                <w:rFonts w:hint="eastAsia"/>
-              </w:rPr>
-              <w:t>제작 및 설정</w:t>
-            </w:r>
-          </w:p>
-          <w:p>
-            <w:pPr>
-              <w:jc w:val="left"/>
-            </w:pPr>
-            <w:r>
-              <w:rPr>
-                <w:rFonts w:hint="eastAsia"/>
-              </w:rPr>
-              <w:t>-</w:t>
-            </w:r>
-            <w:r>
-              <w:rPr>
-                <w:rFonts w:hint="eastAsia"/>
-              </w:rPr>
-              <w:t>R</w:t>
-            </w:r>
-            <w:r>
-              <w:t>aspberry PI</w:t>
-            </w:r>
-            <w:r>
-              <w:rPr>
-                <w:rFonts w:hint="eastAsia"/>
-              </w:rPr>
-              <w:t xml:space="preserve">가 서버 역할을 하고 안드로이드가 클라이언트 역할을 하여 </w:t>
-            </w:r>
-            <w:r>
-              <w:t xml:space="preserve">TCP/IP </w:t>
-            </w:r>
-            <w:r>
-              <w:rPr>
-                <w:rFonts w:hint="eastAsia"/>
-              </w:rPr>
-              <w:t>통신을 통해 데이터를 주고받게 해야 한다.</w:t>
-            </w:r>
-            <w:r>
-              <w:t xml:space="preserve"> </w:t>
-            </w:r>
-            <w:r>
-              <w:rPr>
-                <w:rFonts w:hint="eastAsia"/>
-              </w:rPr>
-              <w:t xml:space="preserve">이를 위해 안드로이드에서는 서버 </w:t>
-            </w:r>
-            <w:r>
-              <w:t>IP</w:t>
-            </w:r>
-            <w:r>
-              <w:rPr>
-                <w:rFonts w:hint="eastAsia"/>
-              </w:rPr>
-              <w:t xml:space="preserve">를 설정하고 수신된 값을 모니터링 하는 </w:t>
-            </w:r>
-            <w:r>
-              <w:t>Activity</w:t>
-            </w:r>
-            <w:r>
-              <w:rPr>
-                <w:rFonts w:hint="eastAsia"/>
-              </w:rPr>
-              <w:t>를 생성하고 제어하도록 코딩해야 한다.</w:t>
-            </w:r>
-          </w:p>
-          <w:p>
-            <w:pPr>
-              <w:ind w:left="400" w:hangingChars="200" w:hanging="400"/>
-              <w:jc w:val="left"/>
-            </w:pPr>
-            <w:r>
-              <w:t>-</w:t>
-            </w:r>
-            <w:r>
-              <w:rPr>
-                <w:rFonts w:hint="eastAsia"/>
-              </w:rPr>
-              <w:t xml:space="preserve">센서 조작은 </w:t>
-            </w:r>
-            <w:r>
-              <w:t>C</w:t>
-            </w:r>
-            <w:r>
-              <w:rPr>
-                <w:rFonts w:hint="eastAsia"/>
-              </w:rPr>
-              <w:t xml:space="preserve">언어를 이용하여 코딩 한 후 </w:t>
-            </w:r>
-            <w:r>
-              <w:rPr>
-                <w:rFonts w:hint="eastAsia"/>
-              </w:rPr>
-              <w:t>R</w:t>
-            </w:r>
-            <w:r>
-              <w:t>aspbian</w:t>
-            </w:r>
-            <w:r>
-              <w:rPr>
-                <w:rFonts w:hint="eastAsia"/>
-              </w:rPr>
-              <w:t xml:space="preserve">이라는 </w:t>
-            </w:r>
-            <w:r>
-              <w:rPr>
-                <w:rFonts w:hint="eastAsia"/>
-              </w:rPr>
-              <w:t>R</w:t>
-            </w:r>
-            <w:r>
-              <w:t>aspberry PI</w:t>
-            </w:r>
-            <w:r>
-              <w:rPr>
-                <w:rFonts w:hint="eastAsia"/>
-              </w:rPr>
-              <w:t xml:space="preserve"> 전용 </w:t>
-            </w:r>
-            <w:r>
-              <w:t>OS</w:t>
-            </w:r>
-            <w:r>
-              <w:rPr>
-                <w:rFonts w:hint="eastAsia"/>
-              </w:rPr>
-              <w:t xml:space="preserve">에서 </w:t>
-            </w:r>
-            <w:r>
-              <w:t>GCC</w:t>
-            </w:r>
-            <w:r>
-              <w:rPr>
-                <w:rFonts w:hint="eastAsia"/>
-              </w:rPr>
-              <w:t xml:space="preserve">를이용하여 </w:t>
-            </w:r>
-            <w:r>
-              <w:rPr>
-                <w:rFonts w:hint="eastAsia"/>
-              </w:rPr>
-              <w:t>실행한다.</w:t>
-            </w:r>
-          </w:p>
-          <w:p>
-            <w:pPr>
-              <w:jc w:val="left"/>
-            </w:pPr>
-            <w:r>
-              <w:rPr>
-                <w:rFonts w:hint="eastAsia"/>
-              </w:rPr>
-              <w:t>-I</w:t>
-            </w:r>
-            <w:r>
-              <w:t xml:space="preserve">oT </w:t>
-            </w:r>
-            <w:r>
-              <w:rPr>
-                <w:rFonts w:hint="eastAsia"/>
-              </w:rPr>
-              <w:t>책을 참고하여 회로를 구성한다.</w:t>
-            </w:r>
-          </w:p>
-          <w:p>
-            <w:pPr>
-              <w:jc w:val="left"/>
-            </w:pPr>
-            <w:r>
-              <w:rPr>
-                <w:rFonts w:hint="eastAsia"/>
-              </w:rPr>
-              <w:t>-</w:t>
-            </w:r>
-            <w:r>
-              <w:t>GPS</w:t>
-            </w:r>
-            <w:r>
-              <w:rPr>
-                <w:rFonts w:hint="eastAsia"/>
-              </w:rPr>
-              <w:t xml:space="preserve">센서로부터 </w:t>
-            </w:r>
-            <w:r>
-              <w:t xml:space="preserve">GPS </w:t>
-            </w:r>
-            <w:r>
-              <w:rPr>
-                <w:rFonts w:hint="eastAsia"/>
-              </w:rPr>
-              <w:t xml:space="preserve">정보를 받고 핸드폰의 </w:t>
-            </w:r>
-            <w:r>
-              <w:t xml:space="preserve">GPS </w:t>
-            </w:r>
-            <w:r>
-              <w:rPr>
-                <w:rFonts w:hint="eastAsia"/>
-              </w:rPr>
-              <w:t>주소와 차이를 구해 거리를 구한다.</w:t>
-            </w:r>
-          </w:p>
-          <w:p>
-            <w:pPr>
-              <w:jc w:val="left"/>
-            </w:pPr>
-            <w:r>
-              <w:rPr>
-                <w:rFonts w:hint="eastAsia"/>
-              </w:rPr>
-              <w:t>-</w:t>
-            </w:r>
-            <w:r>
-              <w:t>Android OS</w:t>
-            </w:r>
-            <w:r>
-              <w:rPr>
-                <w:rFonts w:hint="eastAsia"/>
-              </w:rPr>
-              <w:t xml:space="preserve">를 기반으로 </w:t>
-            </w:r>
-            <w:r>
-              <w:t>Android Studio</w:t>
-            </w:r>
-            <w:r>
-              <w:rPr>
-                <w:rFonts w:hint="eastAsia"/>
-              </w:rPr>
-              <w:t>에서 J</w:t>
-            </w:r>
-            <w:r>
-              <w:t>ava</w:t>
-            </w:r>
-            <w:r>
-              <w:rPr>
-                <w:rFonts w:hint="eastAsia"/>
-              </w:rPr>
-              <w:t xml:space="preserve">나 </w:t>
-            </w:r>
-            <w:r>
-              <w:t>Kotlin</w:t>
-            </w:r>
-            <w:r>
-              <w:rPr>
-                <w:rFonts w:hint="eastAsia"/>
-              </w:rPr>
-              <w:t xml:space="preserve">을 </w:t>
-            </w:r>
-            <w:r>
-              <w:rPr>
-                <w:rFonts w:hint="eastAsia"/>
-              </w:rPr>
-              <w:t>사용해</w:t>
-            </w:r>
-            <w:r>
-              <w:rPr>
-                <w:rFonts w:hint="eastAsia"/>
-              </w:rPr>
-              <w:t xml:space="preserve"> 코딩을 하</w:t>
-            </w:r>
-            <w:r>
-              <w:rPr>
-                <w:rFonts w:hint="eastAsia"/>
-              </w:rPr>
-              <w:t xml:space="preserve">고 </w:t>
-            </w:r>
-            <w:r>
-              <w:t>Manifest</w:t>
-            </w:r>
-            <w:r>
-              <w:rPr>
-                <w:rFonts w:hint="eastAsia"/>
-              </w:rPr>
-              <w:t>파일을 수정하여</w:t>
-            </w:r>
-            <w:r>
-              <w:rPr>
-                <w:rFonts w:hint="eastAsia"/>
-              </w:rPr>
-              <w:t xml:space="preserve"> 디자인과 기능을 구현한다.</w:t>
-            </w:r>
-          </w:p>
-          <w:p>
-            <w:pPr>
-              <w:jc w:val="left"/>
-            </w:pPr>
-            <w:r>
-              <w:rPr>
-                <w:rFonts w:hint="eastAsia"/>
-              </w:rPr>
-              <w:t>-A</w:t>
-            </w:r>
-            <w:r>
-              <w:t>ndroid Studio</w:t>
-            </w:r>
-            <w:r>
-              <w:rPr>
-                <w:rFonts w:hint="eastAsia"/>
-              </w:rPr>
-              <w:t xml:space="preserve">에서 </w:t>
-            </w:r>
-            <w:proofErr w:type="spellStart"/>
-            <w:r>
-              <w:t>NotificationCompat</w:t>
-            </w:r>
-            <w:proofErr w:type="spellEnd"/>
-            <w:r>
-              <w:t xml:space="preserve"> API</w:t>
-            </w:r>
-            <w:r>
-              <w:rPr>
-                <w:rFonts w:hint="eastAsia"/>
-              </w:rPr>
-              <w:t>를 이용하여 특정 거리 이상 멀어질 때 알림을 핸드폰에 울리도록 설정한다.</w:t>
-            </w:r>
-          </w:p>
-          <w:p>
-            <w:pPr>
-              <w:jc w:val="left"/>
-              <w:rPr>
-                <w:b/>
                 <w:bCs/>
               </w:rPr>
             </w:pPr>
@@ -6823,21 +6623,310 @@
             <w:pPr>
               <w:jc w:val="left"/>
               <w:rPr>
-                <w:color w:val="0000FF"/>
+                <w:rFonts w:hint="eastAsia"/>
+                <w:b/>
               </w:rPr>
             </w:pPr>
             <w:r>
               <w:rPr>
-                <w:color w:val="0000FF"/>
-              </w:rPr>
-              <w:t xml:space="preserve">- </w:t>
-            </w:r>
-            <w:r>
-              <w:rPr>
-                <w:rFonts w:hint="eastAsia"/>
-                <w:color w:val="0000FF"/>
-              </w:rPr>
-              <w:t>보고 내용 요약</w:t>
+                <w:rFonts w:hint="eastAsia"/>
+                <w:b/>
+              </w:rPr>
+              <w:t>- 보고 내용</w:t>
+            </w:r>
+          </w:p>
+          <w:p>
+            <w:pPr>
+              <w:jc w:val="left"/>
+              <w:rPr>
+                <w:rFonts w:hint="eastAsia"/>
+              </w:rPr>
+            </w:pPr>
+            <w:r>
+              <w:rPr>
+                <w:rFonts w:hint="eastAsia"/>
+              </w:rPr>
+              <w:t xml:space="preserve">안드로이드 </w:t>
+            </w:r>
+            <w:r>
+              <w:rPr>
+                <w:rFonts w:hint="eastAsia"/>
+              </w:rPr>
+              <w:t>스튜디오</w:t>
+            </w:r>
+            <w:r>
+              <w:rPr>
+                <w:rFonts w:hint="eastAsia"/>
+              </w:rPr>
+              <w:t>를 이용하여 앱을</w:t>
+            </w:r>
+            <w:r>
+              <w:rPr>
+                <w:rFonts w:hint="eastAsia"/>
+              </w:rPr>
+              <w:t xml:space="preserve"> 제작하고 디자인</w:t>
+            </w:r>
+            <w:r>
+              <w:t>하며</w:t>
+            </w:r>
+            <w:r>
+              <w:rPr>
+                <w:rFonts w:hint="eastAsia"/>
+              </w:rPr>
+              <w:t xml:space="preserve"> </w:t>
+            </w:r>
+            <w:r>
+              <w:t>SQLite</w:t>
+            </w:r>
+            <w:r>
+              <w:rPr>
+                <w:rFonts w:hint="eastAsia"/>
+              </w:rPr>
+              <w:t xml:space="preserve">와 연동하여 </w:t>
+            </w:r>
+            <w:r>
+              <w:t>DB</w:t>
+            </w:r>
+            <w:r>
+              <w:rPr>
+                <w:rFonts w:hint="eastAsia"/>
+              </w:rPr>
+              <w:t>를 조작한다.</w:t>
+            </w:r>
+            <w:r>
+              <w:t xml:space="preserve"> </w:t>
+            </w:r>
+            <w:r>
+              <w:rPr>
+                <w:rFonts w:hint="eastAsia"/>
+              </w:rPr>
+              <w:t>또한</w:t>
+            </w:r>
+            <w:r>
+              <w:rPr>
+                <w:rFonts w:hint="eastAsia"/>
+              </w:rPr>
+              <w:t xml:space="preserve"> </w:t>
+            </w:r>
+            <w:r>
+              <w:rPr>
+                <w:rFonts w:hint="eastAsia"/>
+              </w:rPr>
+              <w:t xml:space="preserve">앱과 </w:t>
+            </w:r>
+            <w:r>
+              <w:rPr>
+                <w:rFonts w:hint="eastAsia"/>
+              </w:rPr>
+              <w:t>I</w:t>
+            </w:r>
+            <w:r>
+              <w:t xml:space="preserve">oT </w:t>
+            </w:r>
+            <w:r>
+              <w:rPr>
+                <w:rFonts w:hint="eastAsia"/>
+              </w:rPr>
+              <w:t>보드</w:t>
+            </w:r>
+            <w:r>
+              <w:rPr>
+                <w:rFonts w:hint="eastAsia"/>
+              </w:rPr>
+              <w:t xml:space="preserve"> 연결</w:t>
+            </w:r>
+            <w:r>
+              <w:rPr>
+                <w:rFonts w:hint="eastAsia"/>
+              </w:rPr>
+              <w:t xml:space="preserve">하여 </w:t>
+            </w:r>
+            <w:r>
+              <w:t>C</w:t>
+            </w:r>
+            <w:r>
+              <w:rPr>
+                <w:rFonts w:hint="eastAsia"/>
+              </w:rPr>
+              <w:t xml:space="preserve">언어와 </w:t>
+            </w:r>
+            <w:r>
+              <w:t>Raspbian OS</w:t>
+            </w:r>
+            <w:r>
+              <w:rPr>
+                <w:rFonts w:hint="eastAsia"/>
+              </w:rPr>
+              <w:t>를 이용해</w:t>
+            </w:r>
+            <w:r>
+              <w:rPr>
+                <w:rFonts w:hint="eastAsia"/>
+              </w:rPr>
+              <w:t xml:space="preserve"> </w:t>
+            </w:r>
+            <w:r>
+              <w:t>LED</w:t>
+            </w:r>
+            <w:r>
+              <w:rPr>
+                <w:rFonts w:hint="eastAsia"/>
+              </w:rPr>
+              <w:t xml:space="preserve">와 </w:t>
+            </w:r>
+            <w:r>
+              <w:t>Buzzer</w:t>
+            </w:r>
+            <w:r>
+              <w:rPr>
+                <w:rFonts w:hint="eastAsia"/>
+              </w:rPr>
+              <w:t xml:space="preserve">를 </w:t>
+            </w:r>
+            <w:r>
+              <w:rPr>
+                <w:rFonts w:hint="eastAsia"/>
+              </w:rPr>
+              <w:t>조작한다.</w:t>
+            </w:r>
+            <w:r>
+              <w:t xml:space="preserve"> </w:t>
+            </w:r>
+            <w:r>
+              <w:rPr>
+                <w:rFonts w:hint="eastAsia"/>
+              </w:rPr>
+              <w:t xml:space="preserve">그리고 </w:t>
+            </w:r>
+            <w:r>
+              <w:t xml:space="preserve">GPS </w:t>
+            </w:r>
+            <w:r>
+              <w:rPr>
+                <w:rFonts w:hint="eastAsia"/>
+              </w:rPr>
+              <w:t xml:space="preserve">보드로부터 </w:t>
+            </w:r>
+            <w:r>
+              <w:t xml:space="preserve">Tracker </w:t>
+            </w:r>
+            <w:r>
+              <w:rPr>
+                <w:rFonts w:hint="eastAsia"/>
+              </w:rPr>
+              <w:t>기기의 G</w:t>
+            </w:r>
+            <w:r>
+              <w:t xml:space="preserve">PS </w:t>
+            </w:r>
+            <w:r>
+              <w:rPr>
+                <w:rFonts w:hint="eastAsia"/>
+              </w:rPr>
+              <w:t xml:space="preserve">정보를 가져오고 </w:t>
+            </w:r>
+            <w:r>
+              <w:t>LocationManager</w:t>
+            </w:r>
+            <w:r>
+              <w:rPr>
+                <w:rFonts w:hint="eastAsia"/>
+              </w:rPr>
+              <w:t xml:space="preserve">를 이용해 </w:t>
+            </w:r>
+            <w:r>
+              <w:rPr>
+                <w:rFonts w:hint="eastAsia"/>
+              </w:rPr>
+              <w:t xml:space="preserve">핸드폰의 </w:t>
+            </w:r>
+            <w:r>
+              <w:t>GPS</w:t>
+            </w:r>
+            <w:r>
+              <w:rPr>
+                <w:rFonts w:hint="eastAsia"/>
+              </w:rPr>
+              <w:t>를 가져와 핸드폰과 기기 사이의 거리를 계산하고 특정 거리 이상 멀어</w:t>
+            </w:r>
+            <w:r>
+              <w:rPr>
+                <w:rFonts w:hint="eastAsia"/>
+              </w:rPr>
+              <w:t xml:space="preserve">지거나 기기의 버튼을 눌렀을 때 </w:t>
+            </w:r>
+            <w:r>
+              <w:t>NotificationCompat API</w:t>
+            </w:r>
+            <w:r>
+              <w:rPr>
+                <w:rFonts w:hint="eastAsia"/>
+              </w:rPr>
+              <w:t xml:space="preserve">를 이용해 </w:t>
+            </w:r>
+            <w:r>
+              <w:rPr>
+                <w:rFonts w:hint="eastAsia"/>
+              </w:rPr>
+              <w:t xml:space="preserve">핸드폰에 알람을 울리는 시스템을 가진 </w:t>
+            </w:r>
+            <w:r>
+              <w:rPr>
+                <w:rFonts w:hint="eastAsia"/>
+              </w:rPr>
+              <w:t>I</w:t>
+            </w:r>
+            <w:r>
+              <w:t xml:space="preserve">oT </w:t>
+            </w:r>
+            <w:r>
+              <w:rPr>
+                <w:rFonts w:hint="eastAsia"/>
+              </w:rPr>
+              <w:t xml:space="preserve">기술을 활용한 추적기인 </w:t>
+            </w:r>
+            <w:r>
+              <w:t>Tracker</w:t>
+            </w:r>
+            <w:r>
+              <w:rPr>
+                <w:rFonts w:hint="eastAsia"/>
+              </w:rPr>
+              <w:t xml:space="preserve">와 </w:t>
+            </w:r>
+            <w:r>
+              <w:t xml:space="preserve">Tracker </w:t>
+            </w:r>
+            <w:r>
+              <w:rPr>
+                <w:rFonts w:hint="eastAsia"/>
+              </w:rPr>
+              <w:t>앱에 대하여 제안을 했다.</w:t>
+            </w:r>
+          </w:p>
+          <w:p>
+            <w:pPr>
+              <w:jc w:val="left"/>
+              <w:rPr>
+                <w:b/>
+                <w:bCs/>
+              </w:rPr>
+            </w:pPr>
+            <w:r>
+              <w:rPr>
+                <w:rFonts w:hint="eastAsia"/>
+                <w:b/>
+                <w:bCs/>
+              </w:rPr>
+              <w:t xml:space="preserve">- 향후 </w:t>
+            </w:r>
+            <w:r>
+              <w:rPr>
+                <w:rFonts w:hint="eastAsia"/>
+                <w:b/>
+                <w:bCs/>
+              </w:rPr>
+              <w:t>할일</w:t>
             </w:r>
           </w:p>
           <w:p>
@@ -6847,121 +6936,81 @@
             <w:r>
               <w:rPr>
                 <w:rFonts w:hint="eastAsia"/>
-                <w:color w:val="0000FF"/>
-              </w:rPr>
-              <w:t xml:space="preserve">- 향후 </w:t>
-            </w:r>
-            <w:proofErr w:type="spellStart"/>
-            <w:r>
-              <w:rPr>
-                <w:rFonts w:hint="eastAsia"/>
-                <w:color w:val="0000FF"/>
-              </w:rPr>
-              <w:t>할일</w:t>
-            </w:r>
-            <w:proofErr w:type="spellEnd"/>
-            <w:r>
-              <w:rPr>
-                <w:rFonts w:hint="eastAsia"/>
-                <w:color w:val="0000FF"/>
-              </w:rPr>
-              <w:t xml:space="preserve"> 정리</w:t>
+              </w:rPr>
+              <w:t>I</w:t>
+            </w:r>
+            <w:r>
+              <w:t>oT</w:t>
+            </w:r>
+            <w:r>
+              <w:rPr>
+                <w:rFonts w:hint="eastAsia"/>
+              </w:rPr>
+              <w:t xml:space="preserve">에 처음 입문하기 때문에 비교적으로 쉬운 </w:t>
+            </w:r>
+            <w:r>
+              <w:t>Raspberry PI</w:t>
+            </w:r>
+            <w:r>
+              <w:rPr>
+                <w:rFonts w:hint="eastAsia"/>
+              </w:rPr>
+              <w:t>를 사용하고 있지만 R</w:t>
+            </w:r>
+            <w:r>
+              <w:t>aspberry</w:t>
+            </w:r>
+            <w:r>
+              <w:rPr>
+                <w:rFonts w:hint="eastAsia"/>
+              </w:rPr>
+              <w:t xml:space="preserve">보다 더 작은 크기의 </w:t>
+            </w:r>
+            <w:r>
+              <w:t>IoT</w:t>
+            </w:r>
+            <w:r>
+              <w:rPr>
+                <w:rFonts w:hint="eastAsia"/>
+              </w:rPr>
+              <w:t xml:space="preserve"> 보드들에 대해 공부하여 </w:t>
+            </w:r>
+            <w:r>
+              <w:t xml:space="preserve">Tracker </w:t>
+            </w:r>
+            <w:r>
+              <w:rPr>
+                <w:rFonts w:hint="eastAsia"/>
+              </w:rPr>
+              <w:t>기기의 크기를 점차 줄여 나가야 한다.</w:t>
+            </w:r>
+          </w:p>
+          <w:p>
+            <w:pPr>
+              <w:jc w:val="left"/>
+              <w:rPr>
+                <w:rFonts w:hint="eastAsia"/>
+              </w:rPr>
+            </w:pPr>
+            <w:r>
+              <w:rPr>
+                <w:rFonts w:hint="eastAsia"/>
+              </w:rPr>
+              <w:t>A</w:t>
+            </w:r>
+            <w:r>
+              <w:t>ndroid Studio</w:t>
+            </w:r>
+            <w:r>
+              <w:rPr>
+                <w:rFonts w:hint="eastAsia"/>
+              </w:rPr>
+              <w:t>를 처음 사용해보기 때문에 다양한 기능들을 구현하는데 미숙함이 있어 차차 공부해 나가면서 다양한 기능들을 추가해 나가야 한다.</w:t>
             </w:r>
           </w:p>
         </w:tc>
       </w:tr>
     </w:tbl>
-    <w:p>
-      <w:pPr>
-        <w:ind w:firstLineChars="100" w:firstLine="200"/>
-        <w:jc w:val="right"/>
-      </w:pPr>
-      <w:r>
-        <w:t xml:space="preserve">       </w:t>
-      </w:r>
-      <w:r>
-        <w:rPr>
-          <w:color w:val="0000FF"/>
-        </w:rPr>
-        <w:t xml:space="preserve">* </w:t>
-      </w:r>
-      <w:r>
-        <w:rPr>
-          <w:rFonts w:hint="eastAsia"/>
-          <w:color w:val="0000FF"/>
-        </w:rPr>
-        <w:t xml:space="preserve">7번 출처 제외 총 </w:t>
-      </w:r>
-      <w:r>
-        <w:rPr>
-          <w:color w:val="0000FF"/>
-        </w:rPr>
-        <w:t>3</w:t>
-      </w:r>
-      <w:r>
-        <w:rPr>
-          <w:rFonts w:hint="eastAsia"/>
-          <w:color w:val="0000FF"/>
-        </w:rPr>
-        <w:t>장 이내</w:t>
-      </w:r>
-      <w:r>
-        <w:rPr>
-          <w:rFonts w:hint="eastAsia"/>
-          <w:color w:val="0000FF"/>
-        </w:rPr>
-        <w:t xml:space="preserve"> (파란색 글은 </w:t>
-      </w:r>
-      <w:proofErr w:type="gramStart"/>
-      <w:r>
-        <w:rPr>
-          <w:rFonts w:hint="eastAsia"/>
-          <w:color w:val="0000FF"/>
-        </w:rPr>
-        <w:t>삭제 할</w:t>
-      </w:r>
-      <w:proofErr w:type="gramEnd"/>
-      <w:r>
-        <w:rPr>
-          <w:rFonts w:hint="eastAsia"/>
-          <w:color w:val="0000FF"/>
-        </w:rPr>
-        <w:t xml:space="preserve"> 것)</w:t>
-      </w:r>
-      <w:r>
-        <w:rPr>
-          <w:rFonts w:hint="eastAsia"/>
-          <w:color w:val="0000FF"/>
-        </w:rPr>
-        <w:t>, 기한</w:t>
-      </w:r>
-      <w:r>
-        <w:rPr>
-          <w:color w:val="0000FF"/>
-        </w:rPr>
-        <w:t xml:space="preserve"> 내에 제출 할</w:t>
-      </w:r>
-      <w:r>
-        <w:rPr>
-          <w:rFonts w:hint="eastAsia"/>
-          <w:color w:val="0000FF"/>
-        </w:rPr>
-        <w:t xml:space="preserve"> </w:t>
-      </w:r>
-      <w:r>
-        <w:rPr>
-          <w:color w:val="0000FF"/>
-        </w:rPr>
-        <w:t>것 (10</w:t>
-      </w:r>
-      <w:r>
-        <w:rPr>
-          <w:rFonts w:hint="eastAsia"/>
-          <w:color w:val="0000FF"/>
-        </w:rPr>
-        <w:t>점)</w:t>
-      </w:r>
-    </w:p>
     <w:p>
       <w:pPr>
         <w:rPr>
@@ -6973,6 +7022,7 @@
           <w:rFonts w:hint="eastAsia"/>
           <w:b/>
         </w:rPr>
+        <w:lastRenderedPageBreak/>
         <w:t>7. 출처</w:t>
       </w:r>
     </w:p>
@@ -6980,31 +7030,21 @@
       <w:r>
         <w:t xml:space="preserve">[1] </w:t>
       </w:r>
-      <w:proofErr w:type="spellStart"/>
       <w:r>
         <w:rPr>
           <w:rFonts w:hint="eastAsia"/>
         </w:rPr>
-        <w:t>박군종</w:t>
-      </w:r>
-      <w:proofErr w:type="spellEnd"/>
-      <w:r>
-        <w:rPr>
-          <w:rFonts w:hint="eastAsia"/>
-        </w:rPr>
-        <w:t>,</w:t>
+        <w:t>박군종,</w:t>
       </w:r>
       <w:r>
         <w:t xml:space="preserve"> </w:t>
       </w:r>
-      <w:proofErr w:type="spellStart"/>
       <w:r>
         <w:rPr>
           <w:rFonts w:hint="eastAsia"/>
         </w:rPr>
         <w:t>장호덕</w:t>
       </w:r>
-      <w:proofErr w:type="spellEnd"/>
       <w:r>
         <w:t xml:space="preserve">, </w:t>
       </w:r>
@@ -7014,19 +7054,11 @@
         </w:rPr>
         <w:t>『</w:t>
       </w:r>
-      <w:proofErr w:type="spellStart"/>
       <w:r>
         <w:rPr>
           <w:rFonts w:hint="eastAsia"/>
         </w:rPr>
-        <w:t>라즈베리파이로</w:t>
-      </w:r>
-      <w:proofErr w:type="spellEnd"/>
-      <w:r>
-        <w:rPr>
-          <w:rFonts w:hint="eastAsia"/>
-        </w:rPr>
-        <w:t xml:space="preserve"> 풀어보는 사물인터넷 </w:t>
+        <w:t xml:space="preserve">라즈베리파이로 풀어보는 사물인터넷 </w:t>
       </w:r>
       <w:r>
         <w:t>IoT</w:t>

</xml_diff>